<commit_message>
Table of part 2
</commit_message>
<xml_diff>
--- a/Group Project Files/BBS3004_Template_Protocol_for_practical-project.docx
+++ b/Group Project Files/BBS3004_Template_Protocol_for_practical-project.docx
@@ -1,6 +1,6 @@
 
 <file path=word/document.xml><?xml version="1.0" encoding="utf-8"?>
-<w:document xmlns:wpc="http://schemas.microsoft.com/office/word/2010/wordprocessingCanvas" xmlns:cx="http://schemas.microsoft.com/office/drawing/2014/chartex" xmlns:cx1="http://schemas.microsoft.com/office/drawing/2015/9/8/chartex" xmlns:mc="http://schemas.openxmlformats.org/markup-compatibility/2006" xmlns:o="urn:schemas-microsoft-com:office:office" xmlns:r="http://schemas.openxmlformats.org/officeDocument/2006/relationships" xmlns:m="http://schemas.openxmlformats.org/officeDocument/2006/math" xmlns:v="urn:schemas-microsoft-com:vml" xmlns:wp14="http://schemas.microsoft.com/office/word/2010/wordprocessingDrawing" xmlns:wp="http://schemas.openxmlformats.org/drawingml/2006/wordprocessingDrawing" xmlns:w10="urn:schemas-microsoft-com:office:word" xmlns:w="http://schemas.openxmlformats.org/wordprocessingml/2006/main" xmlns:w14="http://schemas.microsoft.com/office/word/2010/wordml" xmlns:w15="http://schemas.microsoft.com/office/word/2012/wordml" xmlns:w16se="http://schemas.microsoft.com/office/word/2015/wordml/symex" xmlns:wpg="http://schemas.microsoft.com/office/word/2010/wordprocessingGroup" xmlns:wpi="http://schemas.microsoft.com/office/word/2010/wordprocessingInk" xmlns:wne="http://schemas.microsoft.com/office/word/2006/wordml" xmlns:wps="http://schemas.microsoft.com/office/word/2010/wordprocessingShape" mc:Ignorable="w14 w15 w16se wp14">
+<w:document xmlns:wpc="http://schemas.microsoft.com/office/word/2010/wordprocessingCanvas" xmlns:cx="http://schemas.microsoft.com/office/drawing/2014/chartex" xmlns:cx1="http://schemas.microsoft.com/office/drawing/2015/9/8/chartex" xmlns:cx2="http://schemas.microsoft.com/office/drawing/2015/10/21/chartex" xmlns:cx3="http://schemas.microsoft.com/office/drawing/2016/5/9/chartex" xmlns:cx4="http://schemas.microsoft.com/office/drawing/2016/5/10/chartex" xmlns:cx5="http://schemas.microsoft.com/office/drawing/2016/5/11/chartex" xmlns:cx6="http://schemas.microsoft.com/office/drawing/2016/5/12/chartex" xmlns:cx7="http://schemas.microsoft.com/office/drawing/2016/5/13/chartex" xmlns:cx8="http://schemas.microsoft.com/office/drawing/2016/5/14/chartex" xmlns:mc="http://schemas.openxmlformats.org/markup-compatibility/2006" xmlns:aink="http://schemas.microsoft.com/office/drawing/2016/ink" xmlns:am3d="http://schemas.microsoft.com/office/drawing/2017/model3d" xmlns:o="urn:schemas-microsoft-com:office:office" xmlns:oel="http://schemas.microsoft.com/office/2019/extlst" xmlns:r="http://schemas.openxmlformats.org/officeDocument/2006/relationships" xmlns:m="http://schemas.openxmlformats.org/officeDocument/2006/math" xmlns:v="urn:schemas-microsoft-com:vml" xmlns:wp14="http://schemas.microsoft.com/office/word/2010/wordprocessingDrawing" xmlns:wp="http://schemas.openxmlformats.org/drawingml/2006/wordprocessingDrawing" xmlns:w10="urn:schemas-microsoft-com:office:word" xmlns:w="http://schemas.openxmlformats.org/wordprocessingml/2006/main" xmlns:w14="http://schemas.microsoft.com/office/word/2010/wordml" xmlns:w15="http://schemas.microsoft.com/office/word/2012/wordml" xmlns:w16cex="http://schemas.microsoft.com/office/word/2018/wordml/cex" xmlns:w16cid="http://schemas.microsoft.com/office/word/2016/wordml/cid" xmlns:w16="http://schemas.microsoft.com/office/word/2018/wordml" xmlns:w16du="http://schemas.microsoft.com/office/word/2023/wordml/word16du" xmlns:w16sdtdh="http://schemas.microsoft.com/office/word/2020/wordml/sdtdatahash" xmlns:w16sdtfl="http://schemas.microsoft.com/office/word/2024/wordml/sdtformatlock" xmlns:w16se="http://schemas.microsoft.com/office/word/2015/wordml/symex" xmlns:wpg="http://schemas.microsoft.com/office/word/2010/wordprocessingGroup" xmlns:wpi="http://schemas.microsoft.com/office/word/2010/wordprocessingInk" xmlns:wne="http://schemas.microsoft.com/office/word/2006/wordml" xmlns:wps="http://schemas.microsoft.com/office/word/2010/wordprocessingShape" mc:Ignorable="w14 w15 w16se w16cid w16 w16cex w16sdtdh w16sdtfl w16du wp14">
   <w:body>
     <w:p>
       <w:pPr>
@@ -89,7 +89,19 @@
                 <w:szCs w:val="22"/>
                 <w:lang w:val="en-GB"/>
               </w:rPr>
-              <w:t>PROTOCOL TEMPLATE</w:t>
+              <w:t>P</w:t>
+            </w:r>
+            <w:r>
+              <w:rPr>
+                <w:rFonts w:ascii="Arial" w:hAnsi="Arial" w:cs="Arial"/>
+                <w:b/>
+                <w:bCs/>
+                <w:color w:val="333333"/>
+                <w:sz w:val="22"/>
+                <w:szCs w:val="22"/>
+                <w:lang w:val="en-GB"/>
+              </w:rPr>
+              <w:t xml:space="preserve">rotocol Project Group P18 – Bwanya 1 </w:t>
             </w:r>
           </w:p>
         </w:tc>
@@ -169,9 +181,56 @@
                             </w:pPr>
                             <w:r>
                               <w:rPr>
-                                <w:lang w:val="nl-NL"/>
+                                <w:noProof/>
                               </w:rPr>
-                              <w:t>LOGO</w:t>
+                              <w:drawing>
+                                <wp:inline distT="0" distB="0" distL="0" distR="0" wp14:anchorId="08FA8108" wp14:editId="2C39980A">
+                                  <wp:extent cx="1096645" cy="851535"/>
+                                  <wp:effectExtent l="0" t="0" r="8255" b="5715"/>
+                                  <wp:docPr id="579384747" name="Picture 2" descr="A blue and grey logo&#10;&#10;AI-generated content may be incorrect."/>
+                                  <wp:cNvGraphicFramePr>
+                                    <a:graphicFrameLocks xmlns:a="http://schemas.openxmlformats.org/drawingml/2006/main" noChangeAspect="1"/>
+                                  </wp:cNvGraphicFramePr>
+                                  <a:graphic xmlns:a="http://schemas.openxmlformats.org/drawingml/2006/main">
+                                    <a:graphicData uri="http://schemas.openxmlformats.org/drawingml/2006/picture">
+                                      <pic:pic xmlns:pic="http://schemas.openxmlformats.org/drawingml/2006/picture">
+                                        <pic:nvPicPr>
+                                          <pic:cNvPr id="579384747" name="Picture 2" descr="A blue and grey logo&#10;&#10;AI-generated content may be incorrect."/>
+                                          <pic:cNvPicPr>
+                                            <a:picLocks noChangeAspect="1" noChangeArrowheads="1"/>
+                                          </pic:cNvPicPr>
+                                        </pic:nvPicPr>
+                                        <pic:blipFill>
+                                          <a:blip r:embed="rId8">
+                                            <a:extLst>
+                                              <a:ext uri="{28A0092B-C50C-407E-A947-70E740481C1C}">
+                                                <a14:useLocalDpi xmlns:a14="http://schemas.microsoft.com/office/drawing/2010/main" val="0"/>
+                                              </a:ext>
+                                            </a:extLst>
+                                          </a:blip>
+                                          <a:srcRect/>
+                                          <a:stretch>
+                                            <a:fillRect/>
+                                          </a:stretch>
+                                        </pic:blipFill>
+                                        <pic:spPr bwMode="auto">
+                                          <a:xfrm>
+                                            <a:off x="0" y="0"/>
+                                            <a:ext cx="1096645" cy="851535"/>
+                                          </a:xfrm>
+                                          <a:prstGeom prst="rect">
+                                            <a:avLst/>
+                                          </a:prstGeom>
+                                          <a:noFill/>
+                                          <a:ln>
+                                            <a:noFill/>
+                                          </a:ln>
+                                        </pic:spPr>
+                                      </pic:pic>
+                                    </a:graphicData>
+                                  </a:graphic>
+                                </wp:inline>
+                              </w:drawing>
                             </w:r>
                           </w:p>
                         </w:txbxContent>
@@ -188,9 +247,9 @@
               </wp:inline>
             </w:drawing>
           </mc:Choice>
-          <mc:Fallback xmlns:w16sdtdh="http://schemas.microsoft.com/office/word/2020/wordml/sdtdatahash" xmlns:w16="http://schemas.microsoft.com/office/word/2018/wordml" xmlns:w16cid="http://schemas.microsoft.com/office/word/2016/wordml/cid" xmlns:w16cex="http://schemas.microsoft.com/office/word/2018/wordml/cex" xmlns:oel="http://schemas.microsoft.com/office/2019/extlst" xmlns:am3d="http://schemas.microsoft.com/office/drawing/2017/model3d" xmlns:aink="http://schemas.microsoft.com/office/drawing/2016/ink" xmlns:cx8="http://schemas.microsoft.com/office/drawing/2016/5/14/chartex" xmlns:cx7="http://schemas.microsoft.com/office/drawing/2016/5/13/chartex" xmlns:cx6="http://schemas.microsoft.com/office/drawing/2016/5/12/chartex" xmlns:cx5="http://schemas.microsoft.com/office/drawing/2016/5/11/chartex" xmlns:cx4="http://schemas.microsoft.com/office/drawing/2016/5/10/chartex" xmlns:cx3="http://schemas.microsoft.com/office/drawing/2016/5/9/chartex" xmlns:cx2="http://schemas.microsoft.com/office/drawing/2015/10/21/chartex">
+          <mc:Fallback>
             <w:pict>
-              <v:rect w14:anchorId="6445041C" id="Rectangle 2" o:spid="_x0000_s1026" style="width:148.25pt;height:76.25pt;visibility:visible;mso-wrap-style:square;mso-left-percent:-10001;mso-top-percent:-10001;mso-position-horizontal:absolute;mso-position-horizontal-relative:char;mso-position-vertical:absolute;mso-position-vertical-relative:line;mso-left-percent:-10001;mso-top-percent:-10001;v-text-anchor:middle" o:gfxdata="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" fillcolor="#4f81bd [3204]" strokecolor="#243f60 [1604]" strokeweight="2pt">
+              <v:rect w14:anchorId="6445041C" id="Rectangle 2" o:spid="_x0000_s1026" style="width:148.25pt;height:76.25pt;visibility:visible;mso-wrap-style:square;mso-left-percent:-10001;mso-top-percent:-10001;mso-position-horizontal:absolute;mso-position-horizontal-relative:char;mso-position-vertical:absolute;mso-position-vertical-relative:line;mso-left-percent:-10001;mso-top-percent:-10001;v-text-anchor:middle" o:gfxdata="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" fillcolor="#4f81bd [3204]" strokecolor="#243f60 [1604]" strokeweight="2pt">
                 <v:textbox>
                   <w:txbxContent>
                     <w:p>
@@ -202,9 +261,56 @@
                       </w:pPr>
                       <w:r>
                         <w:rPr>
-                          <w:lang w:val="nl-NL"/>
+                          <w:noProof/>
                         </w:rPr>
-                        <w:t>LOGO</w:t>
+                        <w:drawing>
+                          <wp:inline distT="0" distB="0" distL="0" distR="0" wp14:anchorId="08FA8108" wp14:editId="2C39980A">
+                            <wp:extent cx="1096645" cy="851535"/>
+                            <wp:effectExtent l="0" t="0" r="8255" b="5715"/>
+                            <wp:docPr id="579384747" name="Picture 2" descr="A blue and grey logo&#10;&#10;AI-generated content may be incorrect."/>
+                            <wp:cNvGraphicFramePr>
+                              <a:graphicFrameLocks xmlns:a="http://schemas.openxmlformats.org/drawingml/2006/main" noChangeAspect="1"/>
+                            </wp:cNvGraphicFramePr>
+                            <a:graphic xmlns:a="http://schemas.openxmlformats.org/drawingml/2006/main">
+                              <a:graphicData uri="http://schemas.openxmlformats.org/drawingml/2006/picture">
+                                <pic:pic xmlns:pic="http://schemas.openxmlformats.org/drawingml/2006/picture">
+                                  <pic:nvPicPr>
+                                    <pic:cNvPr id="579384747" name="Picture 2" descr="A blue and grey logo&#10;&#10;AI-generated content may be incorrect."/>
+                                    <pic:cNvPicPr>
+                                      <a:picLocks noChangeAspect="1" noChangeArrowheads="1"/>
+                                    </pic:cNvPicPr>
+                                  </pic:nvPicPr>
+                                  <pic:blipFill>
+                                    <a:blip r:embed="rId8">
+                                      <a:extLst>
+                                        <a:ext uri="{28A0092B-C50C-407E-A947-70E740481C1C}">
+                                          <a14:useLocalDpi xmlns:a14="http://schemas.microsoft.com/office/drawing/2010/main" val="0"/>
+                                        </a:ext>
+                                      </a:extLst>
+                                    </a:blip>
+                                    <a:srcRect/>
+                                    <a:stretch>
+                                      <a:fillRect/>
+                                    </a:stretch>
+                                  </pic:blipFill>
+                                  <pic:spPr bwMode="auto">
+                                    <a:xfrm>
+                                      <a:off x="0" y="0"/>
+                                      <a:ext cx="1096645" cy="851535"/>
+                                    </a:xfrm>
+                                    <a:prstGeom prst="rect">
+                                      <a:avLst/>
+                                    </a:prstGeom>
+                                    <a:noFill/>
+                                    <a:ln>
+                                      <a:noFill/>
+                                    </a:ln>
+                                  </pic:spPr>
+                                </pic:pic>
+                              </a:graphicData>
+                            </a:graphic>
+                          </wp:inline>
+                        </w:drawing>
                       </w:r>
                     </w:p>
                   </w:txbxContent>
@@ -235,8 +341,8 @@
           <w:lang w:val="en-GB"/>
         </w:rPr>
         <w:sectPr>
-          <w:headerReference w:type="default" r:id="rId8"/>
-          <w:footerReference w:type="default" r:id="rId9"/>
+          <w:headerReference w:type="default" r:id="rId9"/>
+          <w:footerReference w:type="default" r:id="rId10"/>
           <w:pgSz w:w="11906" w:h="16838" w:code="9"/>
           <w:pgMar w:top="360" w:right="864" w:bottom="864" w:left="864" w:header="360" w:footer="576" w:gutter="0"/>
           <w:cols w:num="2" w:space="708" w:equalWidth="0">
@@ -2434,22 +2540,14 @@
                 <w:rFonts w:ascii="Arial" w:hAnsi="Arial" w:cs="Arial"/>
                 <w:lang w:val="en-GB"/>
               </w:rPr>
-              <w:t>2. EQUIPEMENT</w:t>
-            </w:r>
-            <w:r>
-              <w:rPr>
-                <w:rFonts w:ascii="Arial" w:hAnsi="Arial" w:cs="Arial"/>
-                <w:lang w:val="en-GB"/>
-              </w:rPr>
-              <w:t xml:space="preserve"> / MATERIAL / SOFTWARE / DATA / SAMPLES </w:t>
-            </w:r>
-            <w:r>
-              <w:rPr>
-                <w:rFonts w:ascii="Arial" w:hAnsi="Arial" w:cs="Arial"/>
-                <w:color w:val="FF0000"/>
-                <w:lang w:val="en-GB"/>
-              </w:rPr>
-              <w:t>(select what is applicable)</w:t>
+              <w:t xml:space="preserve">2. </w:t>
+            </w:r>
+            <w:r>
+              <w:rPr>
+                <w:rFonts w:ascii="Arial" w:hAnsi="Arial" w:cs="Arial"/>
+                <w:lang w:val="en-GB"/>
+              </w:rPr>
+              <w:t xml:space="preserve">SOFTWARE / DATA </w:t>
             </w:r>
             <w:bookmarkEnd w:id="1"/>
           </w:p>
@@ -2461,7 +2559,6 @@
         <w:spacing w:line="276" w:lineRule="auto"/>
         <w:rPr>
           <w:rFonts w:ascii="Arial" w:hAnsi="Arial" w:cs="Arial"/>
-          <w:color w:val="FF0000"/>
           <w:sz w:val="22"/>
           <w:szCs w:val="22"/>
           <w:lang w:val="en-GB"/>
@@ -2470,42 +2567,74 @@
       <w:r>
         <w:rPr>
           <w:rFonts w:ascii="Arial" w:hAnsi="Arial" w:cs="Arial"/>
-          <w:color w:val="FF0000"/>
-          <w:sz w:val="22"/>
-          <w:szCs w:val="22"/>
-          <w:lang w:val="en-GB"/>
-        </w:rPr>
-        <w:t>Detail here specific instrumentation / material</w:t>
+          <w:sz w:val="22"/>
+          <w:szCs w:val="22"/>
+          <w:lang w:val="en-GB"/>
+        </w:rPr>
+        <w:t xml:space="preserve">For this project, </w:t>
       </w:r>
       <w:r>
         <w:rPr>
           <w:rFonts w:ascii="Arial" w:hAnsi="Arial" w:cs="Arial"/>
-          <w:color w:val="FF0000"/>
-          <w:sz w:val="22"/>
-          <w:szCs w:val="22"/>
-          <w:lang w:val="en-GB"/>
-        </w:rPr>
-        <w:t xml:space="preserve"> / software / data or biomedical samples you obtained or used </w:t>
+          <w:sz w:val="22"/>
+          <w:szCs w:val="22"/>
+          <w:lang w:val="en-GB"/>
+        </w:rPr>
+        <w:t>various programs and</w:t>
       </w:r>
       <w:r>
         <w:rPr>
           <w:rFonts w:ascii="Arial" w:hAnsi="Arial" w:cs="Arial"/>
-          <w:color w:val="FF0000"/>
-          <w:sz w:val="22"/>
-          <w:szCs w:val="22"/>
-          <w:lang w:val="en-GB"/>
-        </w:rPr>
-        <w:t>to perform the experiments</w:t>
+          <w:sz w:val="22"/>
+          <w:szCs w:val="22"/>
+          <w:lang w:val="en-GB"/>
+        </w:rPr>
+        <w:t xml:space="preserve"> databanks</w:t>
       </w:r>
       <w:r>
         <w:rPr>
           <w:rFonts w:ascii="Arial" w:hAnsi="Arial" w:cs="Arial"/>
-          <w:color w:val="FF0000"/>
-          <w:sz w:val="22"/>
-          <w:szCs w:val="22"/>
-          <w:lang w:val="en-GB"/>
-        </w:rPr>
-        <w:t>.</w:t>
+          <w:sz w:val="22"/>
+          <w:szCs w:val="22"/>
+          <w:lang w:val="en-GB"/>
+        </w:rPr>
+        <w:t xml:space="preserve"> </w:t>
+      </w:r>
+      <w:r>
+        <w:rPr>
+          <w:rFonts w:ascii="Arial" w:hAnsi="Arial" w:cs="Arial"/>
+          <w:sz w:val="22"/>
+          <w:szCs w:val="22"/>
+          <w:lang w:val="en-GB"/>
+        </w:rPr>
+        <w:t xml:space="preserve">are employed </w:t>
+      </w:r>
+      <w:r>
+        <w:rPr>
+          <w:rFonts w:ascii="Arial" w:hAnsi="Arial" w:cs="Arial"/>
+          <w:sz w:val="22"/>
+          <w:szCs w:val="22"/>
+          <w:lang w:val="en-GB"/>
+        </w:rPr>
+        <w:t xml:space="preserve">to aid in </w:t>
+      </w:r>
+      <w:r>
+        <w:rPr>
+          <w:rFonts w:ascii="Arial" w:hAnsi="Arial" w:cs="Arial"/>
+          <w:sz w:val="22"/>
+          <w:szCs w:val="22"/>
+          <w:lang w:val="en-GB"/>
+        </w:rPr>
+        <w:t>the project’s</w:t>
+      </w:r>
+      <w:r>
+        <w:rPr>
+          <w:rFonts w:ascii="Arial" w:hAnsi="Arial" w:cs="Arial"/>
+          <w:sz w:val="22"/>
+          <w:szCs w:val="22"/>
+          <w:lang w:val="en-GB"/>
+        </w:rPr>
+        <w:t xml:space="preserve"> progress: </w:t>
       </w:r>
     </w:p>
     <w:p>
@@ -2520,61 +2649,6 @@
           <w:lang w:val="en-GB"/>
         </w:rPr>
       </w:pPr>
-      <w:r>
-        <w:rPr>
-          <w:rFonts w:ascii="Arial" w:hAnsi="Arial" w:cs="Arial"/>
-          <w:i/>
-          <w:color w:val="FF0000"/>
-          <w:sz w:val="22"/>
-          <w:szCs w:val="22"/>
-          <w:lang w:val="en-GB"/>
-        </w:rPr>
-        <w:t>Here</w:t>
-      </w:r>
-      <w:r>
-        <w:rPr>
-          <w:rFonts w:ascii="Arial" w:hAnsi="Arial" w:cs="Arial"/>
-          <w:i/>
-          <w:color w:val="FF0000"/>
-          <w:sz w:val="22"/>
-          <w:szCs w:val="22"/>
-          <w:lang w:val="en-GB"/>
-        </w:rPr>
-        <w:t xml:space="preserve"> are some</w:t>
-      </w:r>
-      <w:r>
-        <w:rPr>
-          <w:rFonts w:ascii="Arial" w:hAnsi="Arial" w:cs="Arial"/>
-          <w:i/>
-          <w:color w:val="FF0000"/>
-          <w:sz w:val="22"/>
-          <w:szCs w:val="22"/>
-          <w:lang w:val="en-GB"/>
-        </w:rPr>
-        <w:t xml:space="preserve"> example</w:t>
-      </w:r>
-      <w:r>
-        <w:rPr>
-          <w:rFonts w:ascii="Arial" w:hAnsi="Arial" w:cs="Arial"/>
-          <w:i/>
-          <w:color w:val="FF0000"/>
-          <w:sz w:val="22"/>
-          <w:szCs w:val="22"/>
-          <w:lang w:val="en-GB"/>
-        </w:rPr>
-        <w:t>s…</w:t>
-      </w:r>
-      <w:r>
-        <w:rPr>
-          <w:rFonts w:ascii="Arial" w:hAnsi="Arial" w:cs="Arial"/>
-          <w:i/>
-          <w:color w:val="FF0000"/>
-          <w:sz w:val="22"/>
-          <w:szCs w:val="22"/>
-          <w:lang w:val="en-GB"/>
-        </w:rPr>
-        <w:t xml:space="preserve"> </w:t>
-      </w:r>
     </w:p>
     <w:tbl>
       <w:tblPr>
@@ -2619,7 +2693,6 @@
               <w:spacing w:line="276" w:lineRule="auto"/>
               <w:rPr>
                 <w:rFonts w:ascii="Arial" w:hAnsi="Arial" w:cs="Arial"/>
-                <w:color w:val="FF0000"/>
                 <w:sz w:val="22"/>
                 <w:szCs w:val="22"/>
                 <w:lang w:val="en-GB"/>
@@ -2630,7 +2703,6 @@
                 <w:rFonts w:ascii="Arial" w:hAnsi="Arial" w:cs="Arial"/>
                 <w:b/>
                 <w:bCs/>
-                <w:color w:val="FF0000"/>
                 <w:sz w:val="22"/>
                 <w:szCs w:val="22"/>
                 <w:lang w:val="en-GB"/>
@@ -2661,7 +2733,6 @@
               <w:spacing w:line="276" w:lineRule="auto"/>
               <w:rPr>
                 <w:rFonts w:ascii="Arial" w:hAnsi="Arial" w:cs="Arial"/>
-                <w:color w:val="FF0000"/>
                 <w:sz w:val="22"/>
                 <w:szCs w:val="22"/>
                 <w:lang w:val="en-GB"/>
@@ -2672,7 +2743,6 @@
                 <w:rFonts w:ascii="Arial" w:hAnsi="Arial" w:cs="Arial"/>
                 <w:b/>
                 <w:bCs/>
-                <w:color w:val="FF0000"/>
                 <w:sz w:val="22"/>
                 <w:szCs w:val="22"/>
                 <w:lang w:val="en-GB"/>
@@ -2703,7 +2773,6 @@
               <w:spacing w:line="276" w:lineRule="auto"/>
               <w:rPr>
                 <w:rFonts w:ascii="Arial" w:hAnsi="Arial" w:cs="Arial"/>
-                <w:color w:val="FF0000"/>
                 <w:sz w:val="22"/>
                 <w:szCs w:val="22"/>
                 <w:lang w:val="en-GB"/>
@@ -2714,24 +2783,22 @@
                 <w:rFonts w:ascii="Arial" w:hAnsi="Arial" w:cs="Arial"/>
                 <w:b/>
                 <w:bCs/>
-                <w:color w:val="FF0000"/>
-                <w:sz w:val="22"/>
-                <w:szCs w:val="22"/>
-                <w:lang w:val="en-GB"/>
-              </w:rPr>
-              <w:t>Supplier</w:t>
+                <w:sz w:val="22"/>
+                <w:szCs w:val="22"/>
+                <w:lang w:val="en-GB"/>
+              </w:rPr>
+              <w:t xml:space="preserve">Version </w:t>
             </w:r>
             <w:r>
               <w:rPr>
                 <w:rFonts w:ascii="Arial" w:hAnsi="Arial" w:cs="Arial"/>
                 <w:b/>
                 <w:bCs/>
-                <w:color w:val="FF0000"/>
-                <w:sz w:val="22"/>
-                <w:szCs w:val="22"/>
-                <w:lang w:val="en-GB"/>
-              </w:rPr>
-              <w:t xml:space="preserve"> / Reference</w:t>
+                <w:sz w:val="22"/>
+                <w:szCs w:val="22"/>
+                <w:lang w:val="en-GB"/>
+              </w:rPr>
+              <w:t xml:space="preserve">/ Developer </w:t>
             </w:r>
           </w:p>
         </w:tc>
@@ -2762,7 +2829,6 @@
               <w:spacing w:line="276" w:lineRule="auto"/>
               <w:rPr>
                 <w:rFonts w:ascii="Arial" w:hAnsi="Arial" w:cs="Arial"/>
-                <w:color w:val="FF0000"/>
                 <w:sz w:val="22"/>
                 <w:szCs w:val="22"/>
                 <w:lang w:val="en-GB"/>
@@ -2771,12 +2837,11 @@
             <w:r>
               <w:rPr>
                 <w:rFonts w:ascii="Arial" w:hAnsi="Arial" w:cs="Arial"/>
-                <w:color w:val="FF0000"/>
-                <w:sz w:val="22"/>
-                <w:szCs w:val="22"/>
-                <w:lang w:val="en-GB"/>
-              </w:rPr>
-              <w:t>Leica 3001 Fluorescence microscope</w:t>
+                <w:sz w:val="22"/>
+                <w:szCs w:val="22"/>
+                <w:lang w:val="en-GB"/>
+              </w:rPr>
+              <w:t xml:space="preserve">Github </w:t>
             </w:r>
           </w:p>
         </w:tc>
@@ -2802,7 +2867,6 @@
               <w:spacing w:line="276" w:lineRule="auto"/>
               <w:rPr>
                 <w:rFonts w:ascii="Arial" w:hAnsi="Arial" w:cs="Arial"/>
-                <w:color w:val="FF0000"/>
                 <w:sz w:val="22"/>
                 <w:szCs w:val="22"/>
                 <w:lang w:val="en-GB"/>
@@ -2811,12 +2875,155 @@
             <w:r>
               <w:rPr>
                 <w:rFonts w:ascii="Arial" w:hAnsi="Arial" w:cs="Arial"/>
-                <w:color w:val="FF0000"/>
-                <w:sz w:val="22"/>
-                <w:szCs w:val="22"/>
-                <w:lang w:val="en-GB"/>
-              </w:rPr>
-              <w:t>Microscope equipped for fluorescence microscopy</w:t>
+                <w:sz w:val="22"/>
+                <w:szCs w:val="22"/>
+                <w:lang w:val="en-GB"/>
+              </w:rPr>
+              <w:t xml:space="preserve">Github is an online and desktop application. </w:t>
+            </w:r>
+            <w:r>
+              <w:rPr>
+                <w:rFonts w:ascii="Arial" w:hAnsi="Arial" w:cs="Arial"/>
+                <w:sz w:val="22"/>
+                <w:szCs w:val="22"/>
+                <w:lang w:val="en-GB"/>
+              </w:rPr>
+              <w:t>It is</w:t>
+            </w:r>
+            <w:r>
+              <w:rPr>
+                <w:rFonts w:ascii="Arial" w:hAnsi="Arial" w:cs="Arial"/>
+                <w:sz w:val="22"/>
+                <w:szCs w:val="22"/>
+                <w:lang w:val="en-GB"/>
+              </w:rPr>
+              <w:t xml:space="preserve"> employed to create a global </w:t>
+            </w:r>
+            <w:r>
+              <w:rPr>
+                <w:rFonts w:ascii="Arial" w:hAnsi="Arial" w:cs="Arial"/>
+                <w:sz w:val="22"/>
+                <w:szCs w:val="22"/>
+                <w:lang w:val="en-GB"/>
+              </w:rPr>
+              <w:t>location</w:t>
+            </w:r>
+            <w:r>
+              <w:rPr>
+                <w:rFonts w:ascii="Arial" w:hAnsi="Arial" w:cs="Arial"/>
+                <w:sz w:val="22"/>
+                <w:szCs w:val="22"/>
+                <w:lang w:val="en-GB"/>
+              </w:rPr>
+              <w:t xml:space="preserve"> where</w:t>
+            </w:r>
+            <w:r>
+              <w:rPr>
+                <w:rFonts w:ascii="Arial" w:hAnsi="Arial" w:cs="Arial"/>
+                <w:sz w:val="22"/>
+                <w:szCs w:val="22"/>
+                <w:lang w:val="en-GB"/>
+              </w:rPr>
+              <w:t xml:space="preserve"> files </w:t>
+            </w:r>
+            <w:r>
+              <w:rPr>
+                <w:rFonts w:ascii="Arial" w:hAnsi="Arial" w:cs="Arial"/>
+                <w:sz w:val="22"/>
+                <w:szCs w:val="22"/>
+                <w:lang w:val="en-GB"/>
+              </w:rPr>
+              <w:t>can</w:t>
+            </w:r>
+            <w:r>
+              <w:rPr>
+                <w:rFonts w:ascii="Arial" w:hAnsi="Arial" w:cs="Arial"/>
+                <w:sz w:val="22"/>
+                <w:szCs w:val="22"/>
+                <w:lang w:val="en-GB"/>
+              </w:rPr>
+              <w:t xml:space="preserve"> be saved and shared collectively. </w:t>
+            </w:r>
+            <w:r>
+              <w:rPr>
+                <w:rFonts w:ascii="Arial" w:hAnsi="Arial" w:cs="Arial"/>
+                <w:sz w:val="22"/>
+                <w:szCs w:val="22"/>
+                <w:lang w:val="en-GB"/>
+              </w:rPr>
+              <w:br/>
+            </w:r>
+            <w:r>
+              <w:rPr>
+                <w:rFonts w:ascii="Arial" w:hAnsi="Arial" w:cs="Arial"/>
+                <w:sz w:val="22"/>
+                <w:szCs w:val="22"/>
+                <w:lang w:val="en-GB"/>
+              </w:rPr>
+              <w:t xml:space="preserve">The primary function of Github is to </w:t>
+            </w:r>
+            <w:r>
+              <w:rPr>
+                <w:rFonts w:ascii="Arial" w:hAnsi="Arial" w:cs="Arial"/>
+                <w:sz w:val="22"/>
+                <w:szCs w:val="22"/>
+                <w:lang w:val="en-GB"/>
+              </w:rPr>
+              <w:t xml:space="preserve">work together on code, but </w:t>
+            </w:r>
+            <w:r>
+              <w:rPr>
+                <w:rFonts w:ascii="Arial" w:hAnsi="Arial" w:cs="Arial"/>
+                <w:sz w:val="22"/>
+                <w:szCs w:val="22"/>
+                <w:lang w:val="en-GB"/>
+              </w:rPr>
+              <w:t>the program</w:t>
+            </w:r>
+            <w:r>
+              <w:rPr>
+                <w:rFonts w:ascii="Arial" w:hAnsi="Arial" w:cs="Arial"/>
+                <w:sz w:val="22"/>
+                <w:szCs w:val="22"/>
+                <w:lang w:val="en-GB"/>
+              </w:rPr>
+              <w:t xml:space="preserve"> </w:t>
+            </w:r>
+            <w:r>
+              <w:rPr>
+                <w:rFonts w:ascii="Arial" w:hAnsi="Arial" w:cs="Arial"/>
+                <w:sz w:val="22"/>
+                <w:szCs w:val="22"/>
+                <w:lang w:val="en-GB"/>
+              </w:rPr>
+              <w:t>can</w:t>
+            </w:r>
+            <w:r>
+              <w:rPr>
+                <w:rFonts w:ascii="Arial" w:hAnsi="Arial" w:cs="Arial"/>
+                <w:sz w:val="22"/>
+                <w:szCs w:val="22"/>
+                <w:lang w:val="en-GB"/>
+              </w:rPr>
+              <w:t xml:space="preserve"> also </w:t>
+            </w:r>
+            <w:r>
+              <w:rPr>
+                <w:rFonts w:ascii="Arial" w:hAnsi="Arial" w:cs="Arial"/>
+                <w:sz w:val="22"/>
+                <w:szCs w:val="22"/>
+                <w:lang w:val="en-GB"/>
+              </w:rPr>
+              <w:t>be used</w:t>
+            </w:r>
+            <w:r>
+              <w:rPr>
+                <w:rFonts w:ascii="Arial" w:hAnsi="Arial" w:cs="Arial"/>
+                <w:sz w:val="22"/>
+                <w:szCs w:val="22"/>
+                <w:lang w:val="en-GB"/>
+              </w:rPr>
+              <w:t xml:space="preserve"> to store the team LOGBOOK and other files of interest. </w:t>
             </w:r>
           </w:p>
         </w:tc>
@@ -2842,52 +3049,11 @@
               <w:spacing w:line="276" w:lineRule="auto"/>
               <w:rPr>
                 <w:rFonts w:ascii="Arial" w:hAnsi="Arial" w:cs="Arial"/>
-                <w:color w:val="FF0000"/>
                 <w:sz w:val="22"/>
                 <w:szCs w:val="22"/>
                 <w:lang w:val="en-GB"/>
               </w:rPr>
             </w:pPr>
-            <w:r>
-              <w:rPr>
-                <w:rFonts w:ascii="Arial" w:hAnsi="Arial" w:cs="Arial"/>
-                <w:color w:val="FF0000"/>
-                <w:sz w:val="22"/>
-                <w:szCs w:val="22"/>
-                <w:lang w:val="en-GB"/>
-              </w:rPr>
-              <w:t>Leica</w:t>
-            </w:r>
-            <w:r>
-              <w:rPr>
-                <w:rFonts w:ascii="Arial" w:hAnsi="Arial" w:cs="Arial"/>
-                <w:color w:val="FF0000"/>
-                <w:sz w:val="22"/>
-                <w:szCs w:val="22"/>
-                <w:lang w:val="en-GB"/>
-              </w:rPr>
-              <w:t xml:space="preserve"> Ltd.</w:t>
-            </w:r>
-            <w:r>
-              <w:rPr>
-                <w:rFonts w:ascii="Arial" w:hAnsi="Arial" w:cs="Arial"/>
-                <w:color w:val="FF0000"/>
-                <w:sz w:val="22"/>
-                <w:szCs w:val="22"/>
-                <w:lang w:val="en-GB"/>
-              </w:rPr>
-              <w:t xml:space="preserve">, </w:t>
-            </w:r>
-            <w:r>
-              <w:rPr>
-                <w:rFonts w:ascii="Arial" w:hAnsi="Arial" w:cs="Arial"/>
-                <w:color w:val="FF0000"/>
-                <w:sz w:val="22"/>
-                <w:szCs w:val="22"/>
-                <w:lang w:val="en-GB"/>
-              </w:rPr>
-              <w:t>Tours, France</w:t>
-            </w:r>
           </w:p>
         </w:tc>
       </w:tr>
@@ -2917,7 +3083,6 @@
               <w:spacing w:line="276" w:lineRule="auto"/>
               <w:rPr>
                 <w:rFonts w:ascii="Arial" w:hAnsi="Arial" w:cs="Arial"/>
-                <w:color w:val="FF0000"/>
                 <w:sz w:val="22"/>
                 <w:szCs w:val="22"/>
                 <w:lang w:val="en-GB"/>
@@ -2926,12 +3091,11 @@
             <w:r>
               <w:rPr>
                 <w:rFonts w:ascii="Arial" w:hAnsi="Arial" w:cs="Arial"/>
-                <w:color w:val="FF0000"/>
-                <w:sz w:val="22"/>
-                <w:szCs w:val="22"/>
-                <w:lang w:val="en-GB"/>
-              </w:rPr>
-              <w:t>Lung tissue samples</w:t>
+                <w:sz w:val="22"/>
+                <w:szCs w:val="22"/>
+                <w:lang w:val="en-GB"/>
+              </w:rPr>
+              <w:t xml:space="preserve">R </w:t>
             </w:r>
           </w:p>
         </w:tc>
@@ -2957,7 +3121,6 @@
               <w:spacing w:line="276" w:lineRule="auto"/>
               <w:rPr>
                 <w:rFonts w:ascii="Arial" w:hAnsi="Arial" w:cs="Arial"/>
-                <w:color w:val="FF0000"/>
                 <w:sz w:val="22"/>
                 <w:szCs w:val="22"/>
                 <w:lang w:val="en-GB"/>
@@ -2966,32 +3129,20 @@
             <w:r>
               <w:rPr>
                 <w:rFonts w:ascii="Arial" w:hAnsi="Arial" w:cs="Arial"/>
-                <w:color w:val="FF0000"/>
-                <w:sz w:val="22"/>
-                <w:szCs w:val="22"/>
-                <w:lang w:val="en-GB"/>
-              </w:rPr>
-              <w:t xml:space="preserve">Lung tissue samples from patients with severe COVID19 infection and healthy controls. Samples were obtained within a clinical trial, permission </w:t>
-            </w:r>
-            <w:r>
-              <w:rPr>
-                <w:rFonts w:ascii="Arial" w:hAnsi="Arial" w:cs="Arial"/>
-                <w:color w:val="FF0000"/>
-                <w:sz w:val="22"/>
-                <w:szCs w:val="22"/>
-                <w:lang w:val="en-GB"/>
-              </w:rPr>
-              <w:t xml:space="preserve">of METC </w:t>
-            </w:r>
-            <w:r>
-              <w:rPr>
-                <w:rFonts w:ascii="Arial" w:hAnsi="Arial" w:cs="Arial"/>
-                <w:color w:val="FF0000"/>
-                <w:sz w:val="22"/>
-                <w:szCs w:val="22"/>
-                <w:lang w:val="en-GB"/>
-              </w:rPr>
-              <w:t>granted (permission number 2022-8299)</w:t>
+                <w:sz w:val="22"/>
+                <w:szCs w:val="22"/>
+                <w:lang w:val="en-GB"/>
+              </w:rPr>
+              <w:t xml:space="preserve">R is a programming language </w:t>
+            </w:r>
+            <w:r>
+              <w:rPr>
+                <w:rFonts w:ascii="Arial" w:hAnsi="Arial" w:cs="Arial"/>
+                <w:sz w:val="22"/>
+                <w:szCs w:val="22"/>
+                <w:lang w:val="en-GB"/>
+              </w:rPr>
+              <w:t xml:space="preserve">primarily used for statistical data visualisation. </w:t>
             </w:r>
           </w:p>
         </w:tc>
@@ -3017,7 +3168,6 @@
               <w:spacing w:line="276" w:lineRule="auto"/>
               <w:rPr>
                 <w:rFonts w:ascii="Arial" w:hAnsi="Arial" w:cs="Arial"/>
-                <w:color w:val="FF0000"/>
                 <w:sz w:val="22"/>
                 <w:szCs w:val="22"/>
                 <w:lang w:val="en-GB"/>
@@ -3026,12 +3176,11 @@
             <w:r>
               <w:rPr>
                 <w:rFonts w:ascii="Arial" w:hAnsi="Arial" w:cs="Arial"/>
-                <w:color w:val="FF0000"/>
-                <w:sz w:val="22"/>
-                <w:szCs w:val="22"/>
-                <w:lang w:val="en-GB"/>
-              </w:rPr>
-              <w:t>MUMC, Department of pulmonology</w:t>
+                <w:sz w:val="22"/>
+                <w:szCs w:val="22"/>
+                <w:lang w:val="en-GB"/>
+              </w:rPr>
+              <w:t xml:space="preserve">4.2.2 </w:t>
             </w:r>
           </w:p>
         </w:tc>
@@ -3062,7 +3211,6 @@
               <w:spacing w:line="276" w:lineRule="auto"/>
               <w:rPr>
                 <w:rFonts w:ascii="Arial" w:hAnsi="Arial" w:cs="Arial"/>
-                <w:color w:val="FF0000"/>
                 <w:sz w:val="22"/>
                 <w:szCs w:val="22"/>
                 <w:lang w:val="en-GB"/>
@@ -3071,12 +3219,11 @@
             <w:r>
               <w:rPr>
                 <w:rFonts w:ascii="Arial" w:hAnsi="Arial" w:cs="Arial"/>
-                <w:color w:val="FF0000"/>
-                <w:sz w:val="22"/>
-                <w:szCs w:val="22"/>
-                <w:lang w:val="en-GB"/>
-              </w:rPr>
-              <w:t>Cytoscape (version 9.2)</w:t>
+                <w:sz w:val="22"/>
+                <w:szCs w:val="22"/>
+                <w:lang w:val="en-GB"/>
+              </w:rPr>
+              <w:t xml:space="preserve">Rstudio </w:t>
             </w:r>
           </w:p>
         </w:tc>
@@ -3102,7 +3249,6 @@
               <w:spacing w:line="276" w:lineRule="auto"/>
               <w:rPr>
                 <w:rFonts w:ascii="Arial" w:hAnsi="Arial" w:cs="Arial"/>
-                <w:color w:val="FF0000"/>
                 <w:sz w:val="22"/>
                 <w:szCs w:val="22"/>
                 <w:lang w:val="en-GB"/>
@@ -3111,22 +3257,92 @@
             <w:r>
               <w:rPr>
                 <w:rFonts w:ascii="Arial" w:hAnsi="Arial" w:cs="Arial"/>
-                <w:color w:val="FF0000"/>
-                <w:sz w:val="22"/>
-                <w:szCs w:val="22"/>
-                <w:lang w:val="en-GB"/>
-              </w:rPr>
-              <w:t xml:space="preserve">Software for </w:t>
-            </w:r>
-            <w:r>
-              <w:rPr>
-                <w:rFonts w:ascii="Arial" w:hAnsi="Arial" w:cs="Arial"/>
-                <w:color w:val="FF0000"/>
-                <w:sz w:val="22"/>
-                <w:szCs w:val="22"/>
-                <w:lang w:val="en-GB"/>
-              </w:rPr>
-              <w:t>creation and analysis of networks.</w:t>
+                <w:sz w:val="22"/>
+                <w:szCs w:val="22"/>
+                <w:lang w:val="en-GB"/>
+              </w:rPr>
+              <w:t xml:space="preserve">Rstudio is a coding program which integrates the coding language R. Consequently, </w:t>
+            </w:r>
+            <w:r>
+              <w:rPr>
+                <w:rFonts w:ascii="Arial" w:hAnsi="Arial" w:cs="Arial"/>
+                <w:sz w:val="22"/>
+                <w:szCs w:val="22"/>
+                <w:lang w:val="en-GB"/>
+              </w:rPr>
+              <w:t>it is</w:t>
+            </w:r>
+            <w:r>
+              <w:rPr>
+                <w:rFonts w:ascii="Arial" w:hAnsi="Arial" w:cs="Arial"/>
+                <w:sz w:val="22"/>
+                <w:szCs w:val="22"/>
+                <w:lang w:val="en-GB"/>
+              </w:rPr>
+              <w:t xml:space="preserve"> employed to work on </w:t>
+            </w:r>
+            <w:r>
+              <w:rPr>
+                <w:rFonts w:ascii="Arial" w:hAnsi="Arial" w:cs="Arial"/>
+                <w:sz w:val="22"/>
+                <w:szCs w:val="22"/>
+                <w:lang w:val="en-GB"/>
+              </w:rPr>
+              <w:t>the working</w:t>
+            </w:r>
+            <w:r>
+              <w:rPr>
+                <w:rFonts w:ascii="Arial" w:hAnsi="Arial" w:cs="Arial"/>
+                <w:sz w:val="22"/>
+                <w:szCs w:val="22"/>
+                <w:lang w:val="en-GB"/>
+              </w:rPr>
+              <w:t xml:space="preserve"> code and </w:t>
+            </w:r>
+            <w:r>
+              <w:rPr>
+                <w:rFonts w:ascii="Arial" w:hAnsi="Arial" w:cs="Arial"/>
+                <w:sz w:val="22"/>
+                <w:szCs w:val="22"/>
+                <w:lang w:val="en-GB"/>
+              </w:rPr>
+              <w:t xml:space="preserve">to </w:t>
+            </w:r>
+            <w:r>
+              <w:rPr>
+                <w:rFonts w:ascii="Arial" w:hAnsi="Arial" w:cs="Arial"/>
+                <w:sz w:val="22"/>
+                <w:szCs w:val="22"/>
+                <w:lang w:val="en-GB"/>
+              </w:rPr>
+              <w:t xml:space="preserve">generate data, working towards answering </w:t>
+            </w:r>
+            <w:r>
+              <w:rPr>
+                <w:rFonts w:ascii="Arial" w:hAnsi="Arial" w:cs="Arial"/>
+                <w:sz w:val="22"/>
+                <w:szCs w:val="22"/>
+                <w:lang w:val="en-GB"/>
+              </w:rPr>
+              <w:t>the</w:t>
+            </w:r>
+            <w:r>
+              <w:rPr>
+                <w:rFonts w:ascii="Arial" w:hAnsi="Arial" w:cs="Arial"/>
+                <w:sz w:val="22"/>
+                <w:szCs w:val="22"/>
+                <w:lang w:val="en-GB"/>
+              </w:rPr>
+              <w:t xml:space="preserve"> research question.</w:t>
+            </w:r>
+            <w:r>
+              <w:rPr>
+                <w:rFonts w:ascii="Arial" w:hAnsi="Arial" w:cs="Arial"/>
+                <w:sz w:val="22"/>
+                <w:szCs w:val="22"/>
+                <w:lang w:val="en-GB"/>
+              </w:rPr>
+              <w:t xml:space="preserve"> </w:t>
             </w:r>
           </w:p>
         </w:tc>
@@ -3152,56 +3368,11 @@
               <w:spacing w:line="276" w:lineRule="auto"/>
               <w:rPr>
                 <w:rFonts w:ascii="Arial" w:hAnsi="Arial" w:cs="Arial"/>
-                <w:color w:val="FF0000"/>
                 <w:sz w:val="22"/>
                 <w:szCs w:val="22"/>
                 <w:lang w:val="en-GB"/>
               </w:rPr>
             </w:pPr>
-            <w:hyperlink r:id="rId10" w:history="1">
-              <w:r>
-                <w:rPr>
-                  <w:rStyle w:val="Hyperlink"/>
-                  <w:rFonts w:ascii="Arial" w:hAnsi="Arial" w:cs="Arial"/>
-                  <w:sz w:val="22"/>
-                  <w:szCs w:val="22"/>
-                  <w:lang w:val="en-GB"/>
-                </w:rPr>
-                <w:t>https://cytoscape.org/</w:t>
-              </w:r>
-            </w:hyperlink>
-            <w:r>
-              <w:rPr>
-                <w:rFonts w:ascii="Arial" w:hAnsi="Arial" w:cs="Arial"/>
-                <w:color w:val="FF0000"/>
-                <w:sz w:val="22"/>
-                <w:szCs w:val="22"/>
-                <w:lang w:val="en-GB"/>
-              </w:rPr>
-              <w:t xml:space="preserve"> </w:t>
-            </w:r>
-          </w:p>
-          <w:p>
-            <w:pPr>
-              <w:spacing w:line="276" w:lineRule="auto"/>
-              <w:rPr>
-                <w:rFonts w:ascii="Arial" w:hAnsi="Arial" w:cs="Arial"/>
-                <w:color w:val="FF0000"/>
-                <w:sz w:val="22"/>
-                <w:szCs w:val="22"/>
-                <w:lang w:val="en-GB"/>
-              </w:rPr>
-            </w:pPr>
-            <w:r>
-              <w:rPr>
-                <w:rFonts w:ascii="Arial" w:hAnsi="Arial" w:cs="Arial"/>
-                <w:color w:val="FF0000"/>
-                <w:sz w:val="22"/>
-                <w:szCs w:val="22"/>
-                <w:lang w:val="en-GB"/>
-              </w:rPr>
-              <w:t>Shannon et al. 2013</w:t>
-            </w:r>
           </w:p>
         </w:tc>
       </w:tr>
@@ -3231,7 +3402,6 @@
               <w:spacing w:line="276" w:lineRule="auto"/>
               <w:rPr>
                 <w:rFonts w:ascii="Arial" w:hAnsi="Arial" w:cs="Arial"/>
-                <w:color w:val="FF0000"/>
                 <w:sz w:val="22"/>
                 <w:szCs w:val="22"/>
                 <w:lang w:val="en-GB"/>
@@ -3240,12 +3410,20 @@
             <w:r>
               <w:rPr>
                 <w:rFonts w:ascii="Arial" w:hAnsi="Arial" w:cs="Arial"/>
-                <w:color w:val="FF0000"/>
-                <w:sz w:val="22"/>
-                <w:szCs w:val="22"/>
-                <w:lang w:val="en-GB"/>
-              </w:rPr>
-              <w:t>GEO-E-32998</w:t>
+                <w:sz w:val="22"/>
+                <w:szCs w:val="22"/>
+                <w:lang w:val="en-GB"/>
+              </w:rPr>
+              <w:t>Rstudio packages</w:t>
+            </w:r>
+            <w:r>
+              <w:rPr>
+                <w:rFonts w:ascii="Arial" w:hAnsi="Arial" w:cs="Arial"/>
+                <w:sz w:val="22"/>
+                <w:szCs w:val="22"/>
+                <w:lang w:val="en-GB"/>
+              </w:rPr>
+              <w:t xml:space="preserve">: </w:t>
             </w:r>
           </w:p>
         </w:tc>
@@ -3271,7 +3449,6 @@
               <w:spacing w:line="276" w:lineRule="auto"/>
               <w:rPr>
                 <w:rFonts w:ascii="Arial" w:hAnsi="Arial" w:cs="Arial"/>
-                <w:color w:val="FF0000"/>
                 <w:sz w:val="22"/>
                 <w:szCs w:val="22"/>
                 <w:lang w:val="en-GB"/>
@@ -3280,12 +3457,20 @@
             <w:r>
               <w:rPr>
                 <w:rFonts w:ascii="Arial" w:hAnsi="Arial" w:cs="Arial"/>
-                <w:color w:val="FF0000"/>
-                <w:sz w:val="22"/>
-                <w:szCs w:val="22"/>
-                <w:lang w:val="en-GB"/>
-              </w:rPr>
-              <w:t xml:space="preserve">Transcriptomics dataset comparing SARS-CoV2 infected lung epithelial cells with healthy control, originally published by Doe et al. 2021 and available on GEO database. </w:t>
+                <w:sz w:val="22"/>
+                <w:szCs w:val="22"/>
+                <w:lang w:val="en-GB"/>
+              </w:rPr>
+              <w:t>DES</w:t>
+            </w:r>
+            <w:r>
+              <w:rPr>
+                <w:rFonts w:ascii="Arial" w:hAnsi="Arial" w:cs="Arial"/>
+                <w:sz w:val="22"/>
+                <w:szCs w:val="22"/>
+                <w:lang w:val="en-GB"/>
+              </w:rPr>
+              <w:t xml:space="preserve">qe2: </w:t>
             </w:r>
           </w:p>
         </w:tc>
@@ -3311,44 +3496,11 @@
               <w:spacing w:line="276" w:lineRule="auto"/>
               <w:rPr>
                 <w:rFonts w:ascii="Arial" w:hAnsi="Arial" w:cs="Arial"/>
-                <w:color w:val="FF0000"/>
-                <w:sz w:val="22"/>
-                <w:szCs w:val="22"/>
-                <w:lang w:val="en-GB"/>
+                <w:sz w:val="22"/>
+                <w:szCs w:val="22"/>
+                <w:lang w:val="fr-FR"/>
               </w:rPr>
             </w:pPr>
-            <w:r>
-              <w:rPr>
-                <w:rFonts w:ascii="Arial" w:hAnsi="Arial" w:cs="Arial"/>
-                <w:color w:val="FF0000"/>
-                <w:sz w:val="22"/>
-                <w:szCs w:val="22"/>
-                <w:lang w:val="en-GB"/>
-              </w:rPr>
-              <w:t>Doe et al. 2021</w:t>
-            </w:r>
-          </w:p>
-          <w:p>
-            <w:pPr>
-              <w:spacing w:line="276" w:lineRule="auto"/>
-              <w:rPr>
-                <w:rFonts w:ascii="Arial" w:hAnsi="Arial" w:cs="Arial"/>
-                <w:color w:val="FF0000"/>
-                <w:sz w:val="22"/>
-                <w:szCs w:val="22"/>
-                <w:lang w:val="en-GB"/>
-              </w:rPr>
-            </w:pPr>
-            <w:r>
-              <w:rPr>
-                <w:rFonts w:ascii="Arial" w:hAnsi="Arial" w:cs="Arial"/>
-                <w:color w:val="FF0000"/>
-                <w:sz w:val="22"/>
-                <w:szCs w:val="22"/>
-                <w:lang w:val="en-GB"/>
-              </w:rPr>
-              <w:t>GEO-E-32998</w:t>
-            </w:r>
           </w:p>
         </w:tc>
       </w:tr>
@@ -3378,22 +3530,11 @@
               <w:spacing w:line="276" w:lineRule="auto"/>
               <w:rPr>
                 <w:rFonts w:ascii="Arial" w:hAnsi="Arial" w:cs="Arial"/>
-                <w:color w:val="FF0000"/>
                 <w:sz w:val="22"/>
                 <w:szCs w:val="22"/>
                 <w:lang w:val="en-GB"/>
               </w:rPr>
             </w:pPr>
-            <w:r>
-              <w:rPr>
-                <w:rFonts w:ascii="Arial" w:hAnsi="Arial" w:cs="Arial"/>
-                <w:color w:val="FF0000"/>
-                <w:sz w:val="22"/>
-                <w:szCs w:val="22"/>
-                <w:lang w:val="en-GB"/>
-              </w:rPr>
-              <w:t>MES buffer solution</w:t>
-            </w:r>
           </w:p>
         </w:tc>
         <w:tc>
@@ -3418,7 +3559,6 @@
               <w:spacing w:line="276" w:lineRule="auto"/>
               <w:rPr>
                 <w:rFonts w:ascii="Arial" w:hAnsi="Arial" w:cs="Arial"/>
-                <w:color w:val="FF0000"/>
                 <w:sz w:val="22"/>
                 <w:szCs w:val="22"/>
                 <w:lang w:val="en-GB"/>
@@ -3427,12 +3567,11 @@
             <w:r>
               <w:rPr>
                 <w:rFonts w:ascii="Arial" w:hAnsi="Arial" w:cs="Arial"/>
-                <w:color w:val="FF0000"/>
-                <w:sz w:val="22"/>
-                <w:szCs w:val="22"/>
-                <w:lang w:val="en-GB"/>
-              </w:rPr>
-              <w:t xml:space="preserve">PH buffered MES (2-(N-morpholino)ethanesulfonic acid) solution. </w:t>
+                <w:sz w:val="22"/>
+                <w:szCs w:val="22"/>
+                <w:lang w:val="en-GB"/>
+              </w:rPr>
+              <w:t xml:space="preserve">ggplot2: </w:t>
             </w:r>
           </w:p>
         </w:tc>
@@ -3458,22 +3597,635 @@
               <w:spacing w:line="276" w:lineRule="auto"/>
               <w:rPr>
                 <w:rFonts w:ascii="Arial" w:hAnsi="Arial" w:cs="Arial"/>
-                <w:color w:val="FF0000"/>
-                <w:sz w:val="22"/>
-                <w:szCs w:val="22"/>
-                <w:lang w:val="en-GB"/>
+                <w:sz w:val="22"/>
+                <w:szCs w:val="22"/>
+                <w:lang w:val="nl-NL"/>
               </w:rPr>
             </w:pPr>
-            <w:r>
-              <w:rPr>
-                <w:rFonts w:ascii="Arial" w:hAnsi="Arial" w:cs="Arial"/>
-                <w:color w:val="FF0000"/>
-                <w:sz w:val="22"/>
-                <w:szCs w:val="22"/>
-                <w:lang w:val="en-GB"/>
-              </w:rPr>
-              <w:t>BASF, Ludwigsburg, Germany</w:t>
-            </w:r>
+          </w:p>
+        </w:tc>
+      </w:tr>
+      <w:tr>
+        <w:trPr>
+          <w:trHeight w:val="271"/>
+        </w:trPr>
+        <w:tc>
+          <w:tcPr>
+            <w:tcW w:w="2552" w:type="dxa"/>
+            <w:tcBorders>
+              <w:top w:val="single" w:sz="6" w:space="0" w:color="000000"/>
+              <w:left w:val="single" w:sz="6" w:space="0" w:color="000000"/>
+              <w:bottom w:val="single" w:sz="6" w:space="0" w:color="000000"/>
+              <w:right w:val="single" w:sz="6" w:space="0" w:color="000000"/>
+            </w:tcBorders>
+            <w:tcMar>
+              <w:top w:w="28" w:type="dxa"/>
+              <w:left w:w="28" w:type="dxa"/>
+              <w:bottom w:w="28" w:type="dxa"/>
+              <w:right w:w="28" w:type="dxa"/>
+            </w:tcMar>
+            <w:vAlign w:val="center"/>
+          </w:tcPr>
+          <w:p>
+            <w:pPr>
+              <w:spacing w:line="276" w:lineRule="auto"/>
+              <w:rPr>
+                <w:rFonts w:ascii="Arial" w:hAnsi="Arial" w:cs="Arial"/>
+                <w:sz w:val="22"/>
+                <w:szCs w:val="22"/>
+                <w:lang w:val="en-GB"/>
+              </w:rPr>
+            </w:pPr>
+          </w:p>
+        </w:tc>
+        <w:tc>
+          <w:tcPr>
+            <w:tcW w:w="4555" w:type="dxa"/>
+            <w:tcBorders>
+              <w:top w:val="single" w:sz="6" w:space="0" w:color="000000"/>
+              <w:left w:val="single" w:sz="6" w:space="0" w:color="000000"/>
+              <w:bottom w:val="single" w:sz="6" w:space="0" w:color="000000"/>
+              <w:right w:val="single" w:sz="6" w:space="0" w:color="000000"/>
+            </w:tcBorders>
+            <w:tcMar>
+              <w:top w:w="28" w:type="dxa"/>
+              <w:left w:w="28" w:type="dxa"/>
+              <w:bottom w:w="28" w:type="dxa"/>
+              <w:right w:w="28" w:type="dxa"/>
+            </w:tcMar>
+            <w:vAlign w:val="center"/>
+          </w:tcPr>
+          <w:p>
+            <w:pPr>
+              <w:spacing w:line="276" w:lineRule="auto"/>
+              <w:rPr>
+                <w:rFonts w:ascii="Arial" w:hAnsi="Arial" w:cs="Arial"/>
+                <w:sz w:val="22"/>
+                <w:szCs w:val="22"/>
+                <w:lang w:val="en-GB"/>
+              </w:rPr>
+            </w:pPr>
+            <w:r>
+              <w:rPr>
+                <w:rFonts w:ascii="Arial" w:hAnsi="Arial" w:cs="Arial"/>
+                <w:sz w:val="22"/>
+                <w:szCs w:val="22"/>
+                <w:lang w:val="en-GB"/>
+              </w:rPr>
+              <w:t xml:space="preserve">dplyer: </w:t>
+            </w:r>
+          </w:p>
+        </w:tc>
+        <w:tc>
+          <w:tcPr>
+            <w:tcW w:w="2828" w:type="dxa"/>
+            <w:tcBorders>
+              <w:top w:val="single" w:sz="6" w:space="0" w:color="000000"/>
+              <w:left w:val="single" w:sz="6" w:space="0" w:color="000000"/>
+              <w:bottom w:val="single" w:sz="6" w:space="0" w:color="000000"/>
+              <w:right w:val="single" w:sz="6" w:space="0" w:color="000000"/>
+            </w:tcBorders>
+            <w:tcMar>
+              <w:top w:w="28" w:type="dxa"/>
+              <w:left w:w="28" w:type="dxa"/>
+              <w:bottom w:w="28" w:type="dxa"/>
+              <w:right w:w="28" w:type="dxa"/>
+            </w:tcMar>
+            <w:vAlign w:val="center"/>
+          </w:tcPr>
+          <w:p>
+            <w:pPr>
+              <w:spacing w:line="276" w:lineRule="auto"/>
+              <w:rPr>
+                <w:rFonts w:ascii="Arial" w:hAnsi="Arial" w:cs="Arial"/>
+                <w:sz w:val="22"/>
+                <w:szCs w:val="22"/>
+                <w:lang w:val="en-GB"/>
+              </w:rPr>
+            </w:pPr>
+          </w:p>
+        </w:tc>
+      </w:tr>
+      <w:tr>
+        <w:trPr>
+          <w:trHeight w:val="271"/>
+        </w:trPr>
+        <w:tc>
+          <w:tcPr>
+            <w:tcW w:w="2552" w:type="dxa"/>
+            <w:tcBorders>
+              <w:top w:val="single" w:sz="6" w:space="0" w:color="000000"/>
+              <w:left w:val="single" w:sz="6" w:space="0" w:color="000000"/>
+              <w:bottom w:val="single" w:sz="6" w:space="0" w:color="000000"/>
+              <w:right w:val="single" w:sz="6" w:space="0" w:color="000000"/>
+            </w:tcBorders>
+            <w:tcMar>
+              <w:top w:w="28" w:type="dxa"/>
+              <w:left w:w="28" w:type="dxa"/>
+              <w:bottom w:w="28" w:type="dxa"/>
+              <w:right w:w="28" w:type="dxa"/>
+            </w:tcMar>
+            <w:vAlign w:val="center"/>
+          </w:tcPr>
+          <w:p>
+            <w:pPr>
+              <w:spacing w:line="276" w:lineRule="auto"/>
+              <w:rPr>
+                <w:rFonts w:ascii="Arial" w:hAnsi="Arial" w:cs="Arial"/>
+                <w:sz w:val="22"/>
+                <w:szCs w:val="22"/>
+                <w:lang w:val="en-GB"/>
+              </w:rPr>
+            </w:pPr>
+          </w:p>
+        </w:tc>
+        <w:tc>
+          <w:tcPr>
+            <w:tcW w:w="4555" w:type="dxa"/>
+            <w:tcBorders>
+              <w:top w:val="single" w:sz="6" w:space="0" w:color="000000"/>
+              <w:left w:val="single" w:sz="6" w:space="0" w:color="000000"/>
+              <w:bottom w:val="single" w:sz="6" w:space="0" w:color="000000"/>
+              <w:right w:val="single" w:sz="6" w:space="0" w:color="000000"/>
+            </w:tcBorders>
+            <w:tcMar>
+              <w:top w:w="28" w:type="dxa"/>
+              <w:left w:w="28" w:type="dxa"/>
+              <w:bottom w:w="28" w:type="dxa"/>
+              <w:right w:w="28" w:type="dxa"/>
+            </w:tcMar>
+            <w:vAlign w:val="center"/>
+          </w:tcPr>
+          <w:p>
+            <w:pPr>
+              <w:spacing w:line="276" w:lineRule="auto"/>
+              <w:rPr>
+                <w:rFonts w:ascii="Arial" w:hAnsi="Arial" w:cs="Arial"/>
+                <w:sz w:val="22"/>
+                <w:szCs w:val="22"/>
+                <w:lang w:val="en-GB"/>
+              </w:rPr>
+            </w:pPr>
+            <w:r>
+              <w:rPr>
+                <w:rFonts w:ascii="Arial" w:hAnsi="Arial" w:cs="Arial"/>
+                <w:sz w:val="22"/>
+                <w:szCs w:val="22"/>
+                <w:lang w:val="en-GB"/>
+              </w:rPr>
+              <w:t xml:space="preserve">pheatmap: </w:t>
+            </w:r>
+          </w:p>
+        </w:tc>
+        <w:tc>
+          <w:tcPr>
+            <w:tcW w:w="2828" w:type="dxa"/>
+            <w:tcBorders>
+              <w:top w:val="single" w:sz="6" w:space="0" w:color="000000"/>
+              <w:left w:val="single" w:sz="6" w:space="0" w:color="000000"/>
+              <w:bottom w:val="single" w:sz="6" w:space="0" w:color="000000"/>
+              <w:right w:val="single" w:sz="6" w:space="0" w:color="000000"/>
+            </w:tcBorders>
+            <w:tcMar>
+              <w:top w:w="28" w:type="dxa"/>
+              <w:left w:w="28" w:type="dxa"/>
+              <w:bottom w:w="28" w:type="dxa"/>
+              <w:right w:w="28" w:type="dxa"/>
+            </w:tcMar>
+            <w:vAlign w:val="center"/>
+          </w:tcPr>
+          <w:p>
+            <w:pPr>
+              <w:spacing w:line="276" w:lineRule="auto"/>
+              <w:rPr>
+                <w:rFonts w:ascii="Arial" w:hAnsi="Arial" w:cs="Arial"/>
+                <w:sz w:val="22"/>
+                <w:szCs w:val="22"/>
+                <w:lang w:val="en-GB"/>
+              </w:rPr>
+            </w:pPr>
+          </w:p>
+        </w:tc>
+      </w:tr>
+      <w:tr>
+        <w:trPr>
+          <w:trHeight w:val="271"/>
+        </w:trPr>
+        <w:tc>
+          <w:tcPr>
+            <w:tcW w:w="2552" w:type="dxa"/>
+            <w:tcBorders>
+              <w:top w:val="single" w:sz="6" w:space="0" w:color="000000"/>
+              <w:left w:val="single" w:sz="6" w:space="0" w:color="000000"/>
+              <w:bottom w:val="single" w:sz="6" w:space="0" w:color="000000"/>
+              <w:right w:val="single" w:sz="6" w:space="0" w:color="000000"/>
+            </w:tcBorders>
+            <w:tcMar>
+              <w:top w:w="28" w:type="dxa"/>
+              <w:left w:w="28" w:type="dxa"/>
+              <w:bottom w:w="28" w:type="dxa"/>
+              <w:right w:w="28" w:type="dxa"/>
+            </w:tcMar>
+            <w:vAlign w:val="center"/>
+          </w:tcPr>
+          <w:p>
+            <w:pPr>
+              <w:spacing w:line="276" w:lineRule="auto"/>
+              <w:rPr>
+                <w:rFonts w:ascii="Arial" w:hAnsi="Arial" w:cs="Arial"/>
+                <w:sz w:val="22"/>
+                <w:szCs w:val="22"/>
+                <w:lang w:val="en-GB"/>
+              </w:rPr>
+            </w:pPr>
+          </w:p>
+        </w:tc>
+        <w:tc>
+          <w:tcPr>
+            <w:tcW w:w="4555" w:type="dxa"/>
+            <w:tcBorders>
+              <w:top w:val="single" w:sz="6" w:space="0" w:color="000000"/>
+              <w:left w:val="single" w:sz="6" w:space="0" w:color="000000"/>
+              <w:bottom w:val="single" w:sz="6" w:space="0" w:color="000000"/>
+              <w:right w:val="single" w:sz="6" w:space="0" w:color="000000"/>
+            </w:tcBorders>
+            <w:tcMar>
+              <w:top w:w="28" w:type="dxa"/>
+              <w:left w:w="28" w:type="dxa"/>
+              <w:bottom w:w="28" w:type="dxa"/>
+              <w:right w:w="28" w:type="dxa"/>
+            </w:tcMar>
+            <w:vAlign w:val="center"/>
+          </w:tcPr>
+          <w:p>
+            <w:pPr>
+              <w:spacing w:line="276" w:lineRule="auto"/>
+              <w:rPr>
+                <w:rFonts w:ascii="Arial" w:hAnsi="Arial" w:cs="Arial"/>
+                <w:sz w:val="22"/>
+                <w:szCs w:val="22"/>
+                <w:lang w:val="en-GB"/>
+              </w:rPr>
+            </w:pPr>
+            <w:r>
+              <w:rPr>
+                <w:rFonts w:ascii="Arial" w:hAnsi="Arial" w:cs="Arial"/>
+                <w:sz w:val="22"/>
+                <w:szCs w:val="22"/>
+                <w:lang w:val="en-GB"/>
+              </w:rPr>
+              <w:t xml:space="preserve">clusterprofiler: </w:t>
+            </w:r>
+          </w:p>
+        </w:tc>
+        <w:tc>
+          <w:tcPr>
+            <w:tcW w:w="2828" w:type="dxa"/>
+            <w:tcBorders>
+              <w:top w:val="single" w:sz="6" w:space="0" w:color="000000"/>
+              <w:left w:val="single" w:sz="6" w:space="0" w:color="000000"/>
+              <w:bottom w:val="single" w:sz="6" w:space="0" w:color="000000"/>
+              <w:right w:val="single" w:sz="6" w:space="0" w:color="000000"/>
+            </w:tcBorders>
+            <w:tcMar>
+              <w:top w:w="28" w:type="dxa"/>
+              <w:left w:w="28" w:type="dxa"/>
+              <w:bottom w:w="28" w:type="dxa"/>
+              <w:right w:w="28" w:type="dxa"/>
+            </w:tcMar>
+            <w:vAlign w:val="center"/>
+          </w:tcPr>
+          <w:p>
+            <w:pPr>
+              <w:spacing w:line="276" w:lineRule="auto"/>
+              <w:rPr>
+                <w:rFonts w:ascii="Arial" w:hAnsi="Arial" w:cs="Arial"/>
+                <w:sz w:val="22"/>
+                <w:szCs w:val="22"/>
+                <w:lang w:val="en-GB"/>
+              </w:rPr>
+            </w:pPr>
+          </w:p>
+        </w:tc>
+      </w:tr>
+      <w:tr>
+        <w:trPr>
+          <w:trHeight w:val="271"/>
+        </w:trPr>
+        <w:tc>
+          <w:tcPr>
+            <w:tcW w:w="2552" w:type="dxa"/>
+            <w:tcBorders>
+              <w:top w:val="single" w:sz="6" w:space="0" w:color="000000"/>
+              <w:left w:val="single" w:sz="6" w:space="0" w:color="000000"/>
+              <w:bottom w:val="single" w:sz="6" w:space="0" w:color="000000"/>
+              <w:right w:val="single" w:sz="6" w:space="0" w:color="000000"/>
+            </w:tcBorders>
+            <w:tcMar>
+              <w:top w:w="28" w:type="dxa"/>
+              <w:left w:w="28" w:type="dxa"/>
+              <w:bottom w:w="28" w:type="dxa"/>
+              <w:right w:w="28" w:type="dxa"/>
+            </w:tcMar>
+            <w:vAlign w:val="center"/>
+          </w:tcPr>
+          <w:p>
+            <w:pPr>
+              <w:spacing w:line="276" w:lineRule="auto"/>
+              <w:rPr>
+                <w:rFonts w:ascii="Arial" w:hAnsi="Arial" w:cs="Arial"/>
+                <w:sz w:val="22"/>
+                <w:szCs w:val="22"/>
+                <w:lang w:val="en-GB"/>
+              </w:rPr>
+            </w:pPr>
+          </w:p>
+        </w:tc>
+        <w:tc>
+          <w:tcPr>
+            <w:tcW w:w="4555" w:type="dxa"/>
+            <w:tcBorders>
+              <w:top w:val="single" w:sz="6" w:space="0" w:color="000000"/>
+              <w:left w:val="single" w:sz="6" w:space="0" w:color="000000"/>
+              <w:bottom w:val="single" w:sz="6" w:space="0" w:color="000000"/>
+              <w:right w:val="single" w:sz="6" w:space="0" w:color="000000"/>
+            </w:tcBorders>
+            <w:tcMar>
+              <w:top w:w="28" w:type="dxa"/>
+              <w:left w:w="28" w:type="dxa"/>
+              <w:bottom w:w="28" w:type="dxa"/>
+              <w:right w:w="28" w:type="dxa"/>
+            </w:tcMar>
+            <w:vAlign w:val="center"/>
+          </w:tcPr>
+          <w:p>
+            <w:pPr>
+              <w:spacing w:line="276" w:lineRule="auto"/>
+              <w:rPr>
+                <w:rFonts w:ascii="Arial" w:hAnsi="Arial" w:cs="Arial"/>
+                <w:sz w:val="22"/>
+                <w:szCs w:val="22"/>
+                <w:lang w:val="en-GB"/>
+              </w:rPr>
+            </w:pPr>
+            <w:r>
+              <w:rPr>
+                <w:rFonts w:ascii="Arial" w:hAnsi="Arial" w:cs="Arial"/>
+                <w:sz w:val="22"/>
+                <w:szCs w:val="22"/>
+                <w:lang w:val="en-GB"/>
+              </w:rPr>
+              <w:t>org.Hs.eg.db</w:t>
+            </w:r>
+            <w:r>
+              <w:rPr>
+                <w:rFonts w:ascii="Arial" w:hAnsi="Arial" w:cs="Arial"/>
+                <w:sz w:val="22"/>
+                <w:szCs w:val="22"/>
+                <w:lang w:val="en-GB"/>
+              </w:rPr>
+              <w:t xml:space="preserve">: </w:t>
+            </w:r>
+          </w:p>
+        </w:tc>
+        <w:tc>
+          <w:tcPr>
+            <w:tcW w:w="2828" w:type="dxa"/>
+            <w:tcBorders>
+              <w:top w:val="single" w:sz="6" w:space="0" w:color="000000"/>
+              <w:left w:val="single" w:sz="6" w:space="0" w:color="000000"/>
+              <w:bottom w:val="single" w:sz="6" w:space="0" w:color="000000"/>
+              <w:right w:val="single" w:sz="6" w:space="0" w:color="000000"/>
+            </w:tcBorders>
+            <w:tcMar>
+              <w:top w:w="28" w:type="dxa"/>
+              <w:left w:w="28" w:type="dxa"/>
+              <w:bottom w:w="28" w:type="dxa"/>
+              <w:right w:w="28" w:type="dxa"/>
+            </w:tcMar>
+            <w:vAlign w:val="center"/>
+          </w:tcPr>
+          <w:p>
+            <w:pPr>
+              <w:spacing w:line="276" w:lineRule="auto"/>
+              <w:rPr>
+                <w:rFonts w:ascii="Arial" w:hAnsi="Arial" w:cs="Arial"/>
+                <w:sz w:val="22"/>
+                <w:szCs w:val="22"/>
+                <w:lang w:val="en-GB"/>
+              </w:rPr>
+            </w:pPr>
+          </w:p>
+        </w:tc>
+      </w:tr>
+      <w:tr>
+        <w:trPr>
+          <w:trHeight w:val="271"/>
+        </w:trPr>
+        <w:tc>
+          <w:tcPr>
+            <w:tcW w:w="2552" w:type="dxa"/>
+            <w:tcBorders>
+              <w:top w:val="single" w:sz="6" w:space="0" w:color="000000"/>
+              <w:left w:val="single" w:sz="6" w:space="0" w:color="000000"/>
+              <w:bottom w:val="single" w:sz="6" w:space="0" w:color="000000"/>
+              <w:right w:val="single" w:sz="6" w:space="0" w:color="000000"/>
+            </w:tcBorders>
+            <w:tcMar>
+              <w:top w:w="28" w:type="dxa"/>
+              <w:left w:w="28" w:type="dxa"/>
+              <w:bottom w:w="28" w:type="dxa"/>
+              <w:right w:w="28" w:type="dxa"/>
+            </w:tcMar>
+            <w:vAlign w:val="center"/>
+          </w:tcPr>
+          <w:p>
+            <w:pPr>
+              <w:spacing w:line="276" w:lineRule="auto"/>
+              <w:rPr>
+                <w:rFonts w:ascii="Arial" w:hAnsi="Arial" w:cs="Arial"/>
+                <w:sz w:val="22"/>
+                <w:szCs w:val="22"/>
+                <w:lang w:val="en-GB"/>
+              </w:rPr>
+            </w:pPr>
+          </w:p>
+        </w:tc>
+        <w:tc>
+          <w:tcPr>
+            <w:tcW w:w="4555" w:type="dxa"/>
+            <w:tcBorders>
+              <w:top w:val="single" w:sz="6" w:space="0" w:color="000000"/>
+              <w:left w:val="single" w:sz="6" w:space="0" w:color="000000"/>
+              <w:bottom w:val="single" w:sz="6" w:space="0" w:color="000000"/>
+              <w:right w:val="single" w:sz="6" w:space="0" w:color="000000"/>
+            </w:tcBorders>
+            <w:tcMar>
+              <w:top w:w="28" w:type="dxa"/>
+              <w:left w:w="28" w:type="dxa"/>
+              <w:bottom w:w="28" w:type="dxa"/>
+              <w:right w:w="28" w:type="dxa"/>
+            </w:tcMar>
+            <w:vAlign w:val="center"/>
+          </w:tcPr>
+          <w:p>
+            <w:pPr>
+              <w:spacing w:line="276" w:lineRule="auto"/>
+              <w:rPr>
+                <w:rFonts w:ascii="Arial" w:hAnsi="Arial" w:cs="Arial"/>
+                <w:sz w:val="22"/>
+                <w:szCs w:val="22"/>
+                <w:lang w:val="en-GB"/>
+              </w:rPr>
+            </w:pPr>
+            <w:r>
+              <w:rPr>
+                <w:rFonts w:ascii="Arial" w:hAnsi="Arial" w:cs="Arial"/>
+                <w:sz w:val="22"/>
+                <w:szCs w:val="22"/>
+                <w:lang w:val="en-GB"/>
+              </w:rPr>
+              <w:t xml:space="preserve">GEOquery </w:t>
+            </w:r>
+          </w:p>
+        </w:tc>
+        <w:tc>
+          <w:tcPr>
+            <w:tcW w:w="2828" w:type="dxa"/>
+            <w:tcBorders>
+              <w:top w:val="single" w:sz="6" w:space="0" w:color="000000"/>
+              <w:left w:val="single" w:sz="6" w:space="0" w:color="000000"/>
+              <w:bottom w:val="single" w:sz="6" w:space="0" w:color="000000"/>
+              <w:right w:val="single" w:sz="6" w:space="0" w:color="000000"/>
+            </w:tcBorders>
+            <w:tcMar>
+              <w:top w:w="28" w:type="dxa"/>
+              <w:left w:w="28" w:type="dxa"/>
+              <w:bottom w:w="28" w:type="dxa"/>
+              <w:right w:w="28" w:type="dxa"/>
+            </w:tcMar>
+            <w:vAlign w:val="center"/>
+          </w:tcPr>
+          <w:p>
+            <w:pPr>
+              <w:spacing w:line="276" w:lineRule="auto"/>
+              <w:rPr>
+                <w:rFonts w:ascii="Arial" w:hAnsi="Arial" w:cs="Arial"/>
+                <w:sz w:val="22"/>
+                <w:szCs w:val="22"/>
+                <w:lang w:val="en-GB"/>
+              </w:rPr>
+            </w:pPr>
+          </w:p>
+        </w:tc>
+      </w:tr>
+      <w:tr>
+        <w:trPr>
+          <w:trHeight w:val="271"/>
+        </w:trPr>
+        <w:tc>
+          <w:tcPr>
+            <w:tcW w:w="2552" w:type="dxa"/>
+            <w:tcBorders>
+              <w:top w:val="single" w:sz="6" w:space="0" w:color="000000"/>
+              <w:left w:val="single" w:sz="6" w:space="0" w:color="000000"/>
+              <w:bottom w:val="single" w:sz="6" w:space="0" w:color="000000"/>
+              <w:right w:val="single" w:sz="6" w:space="0" w:color="000000"/>
+            </w:tcBorders>
+            <w:tcMar>
+              <w:top w:w="28" w:type="dxa"/>
+              <w:left w:w="28" w:type="dxa"/>
+              <w:bottom w:w="28" w:type="dxa"/>
+              <w:right w:w="28" w:type="dxa"/>
+            </w:tcMar>
+            <w:vAlign w:val="center"/>
+          </w:tcPr>
+          <w:p>
+            <w:pPr>
+              <w:spacing w:line="276" w:lineRule="auto"/>
+              <w:rPr>
+                <w:rFonts w:ascii="Arial" w:hAnsi="Arial" w:cs="Arial"/>
+                <w:sz w:val="22"/>
+                <w:szCs w:val="22"/>
+                <w:lang w:val="en-GB"/>
+              </w:rPr>
+            </w:pPr>
+            <w:r>
+              <w:rPr>
+                <w:rFonts w:ascii="Arial" w:hAnsi="Arial" w:cs="Arial"/>
+                <w:sz w:val="22"/>
+                <w:szCs w:val="22"/>
+                <w:lang w:val="en-GB"/>
+              </w:rPr>
+              <w:t xml:space="preserve">NCBI </w:t>
+            </w:r>
+          </w:p>
+        </w:tc>
+        <w:tc>
+          <w:tcPr>
+            <w:tcW w:w="4555" w:type="dxa"/>
+            <w:tcBorders>
+              <w:top w:val="single" w:sz="6" w:space="0" w:color="000000"/>
+              <w:left w:val="single" w:sz="6" w:space="0" w:color="000000"/>
+              <w:bottom w:val="single" w:sz="6" w:space="0" w:color="000000"/>
+              <w:right w:val="single" w:sz="6" w:space="0" w:color="000000"/>
+            </w:tcBorders>
+            <w:tcMar>
+              <w:top w:w="28" w:type="dxa"/>
+              <w:left w:w="28" w:type="dxa"/>
+              <w:bottom w:w="28" w:type="dxa"/>
+              <w:right w:w="28" w:type="dxa"/>
+            </w:tcMar>
+            <w:vAlign w:val="center"/>
+          </w:tcPr>
+          <w:p>
+            <w:pPr>
+              <w:spacing w:line="276" w:lineRule="auto"/>
+              <w:rPr>
+                <w:rFonts w:ascii="Arial" w:hAnsi="Arial" w:cs="Arial"/>
+                <w:sz w:val="22"/>
+                <w:szCs w:val="22"/>
+                <w:lang w:val="en-GB"/>
+              </w:rPr>
+            </w:pPr>
+            <w:r>
+              <w:rPr>
+                <w:rFonts w:ascii="Arial" w:hAnsi="Arial" w:cs="Arial"/>
+                <w:sz w:val="22"/>
+                <w:szCs w:val="22"/>
+                <w:lang w:val="en-GB"/>
+              </w:rPr>
+              <w:t xml:space="preserve">GEO (Gene Expression Omnibus): </w:t>
+            </w:r>
+          </w:p>
+        </w:tc>
+        <w:tc>
+          <w:tcPr>
+            <w:tcW w:w="2828" w:type="dxa"/>
+            <w:tcBorders>
+              <w:top w:val="single" w:sz="6" w:space="0" w:color="000000"/>
+              <w:left w:val="single" w:sz="6" w:space="0" w:color="000000"/>
+              <w:bottom w:val="single" w:sz="6" w:space="0" w:color="000000"/>
+              <w:right w:val="single" w:sz="6" w:space="0" w:color="000000"/>
+            </w:tcBorders>
+            <w:tcMar>
+              <w:top w:w="28" w:type="dxa"/>
+              <w:left w:w="28" w:type="dxa"/>
+              <w:bottom w:w="28" w:type="dxa"/>
+              <w:right w:w="28" w:type="dxa"/>
+            </w:tcMar>
+            <w:vAlign w:val="center"/>
+          </w:tcPr>
+          <w:p>
+            <w:pPr>
+              <w:spacing w:line="276" w:lineRule="auto"/>
+              <w:rPr>
+                <w:rFonts w:ascii="Arial" w:hAnsi="Arial" w:cs="Arial"/>
+                <w:sz w:val="22"/>
+                <w:szCs w:val="22"/>
+                <w:lang w:val="en-GB"/>
+              </w:rPr>
+            </w:pPr>
           </w:p>
         </w:tc>
       </w:tr>
@@ -3969,6 +4721,7 @@
           <w:szCs w:val="22"/>
           <w:lang w:val="en-GB"/>
         </w:rPr>
+        <w:lastRenderedPageBreak/>
         <w:t>E.g.</w:t>
       </w:r>
     </w:p>
@@ -4078,8 +4831,6 @@
           <w:lang w:val="en-GB"/>
         </w:rPr>
       </w:pPr>
-      <w:bookmarkStart w:id="5" w:name="_GoBack"/>
-      <w:bookmarkEnd w:id="5"/>
     </w:p>
     <w:p>
       <w:pPr>
@@ -4121,13 +4872,12 @@
                 <w:lang w:val="en-GB"/>
               </w:rPr>
             </w:pPr>
-            <w:bookmarkStart w:id="6" w:name="_Toc119389316"/>
-            <w:r>
-              <w:rPr>
-                <w:rFonts w:ascii="Arial" w:hAnsi="Arial" w:cs="Arial"/>
-                <w:lang w:val="en-GB"/>
-              </w:rPr>
-              <w:lastRenderedPageBreak/>
+            <w:bookmarkStart w:id="5" w:name="_Toc119389316"/>
+            <w:r>
+              <w:rPr>
+                <w:rFonts w:ascii="Arial" w:hAnsi="Arial" w:cs="Arial"/>
+                <w:lang w:val="en-GB"/>
+              </w:rPr>
               <w:t>6</w:t>
             </w:r>
             <w:r>
@@ -4145,7 +4895,7 @@
               </w:rPr>
               <w:t>(if applicable)</w:t>
             </w:r>
-            <w:bookmarkEnd w:id="6"/>
+            <w:bookmarkEnd w:id="5"/>
           </w:p>
         </w:tc>
       </w:tr>
@@ -4322,7 +5072,7 @@
                 <w:lang w:val="en-GB"/>
               </w:rPr>
             </w:pPr>
-            <w:bookmarkStart w:id="7" w:name="_Toc119389317"/>
+            <w:bookmarkStart w:id="6" w:name="_Toc119389317"/>
             <w:r>
               <w:rPr>
                 <w:rFonts w:ascii="Arial" w:hAnsi="Arial" w:cs="Arial"/>
@@ -4341,7 +5091,7 @@
               </w:rPr>
               <w:t>. LITERATURE</w:t>
             </w:r>
-            <w:bookmarkEnd w:id="7"/>
+            <w:bookmarkEnd w:id="6"/>
             <w:r>
               <w:rPr>
                 <w:rFonts w:ascii="Arial" w:hAnsi="Arial" w:cs="Arial"/>
@@ -4453,7 +5203,7 @@
                 <w:lang w:val="en-GB"/>
               </w:rPr>
             </w:pPr>
-            <w:bookmarkStart w:id="8" w:name="_Toc119389318"/>
+            <w:bookmarkStart w:id="7" w:name="_Toc119389318"/>
             <w:r>
               <w:rPr>
                 <w:rFonts w:ascii="Arial" w:hAnsi="Arial" w:cs="Arial"/>
@@ -4491,7 +5241,7 @@
               </w:rPr>
               <w:t>(if required)</w:t>
             </w:r>
-            <w:bookmarkEnd w:id="8"/>
+            <w:bookmarkEnd w:id="7"/>
           </w:p>
         </w:tc>
       </w:tr>
@@ -4543,14 +5293,8 @@
 </w:document>
 </file>
 
-<file path=word/commentsIds.xml><?xml version="1.0" encoding="utf-8"?>
-<w16cid:commentsIds xmlns:wpc="http://schemas.microsoft.com/office/word/2010/wordprocessingCanvas" xmlns:cx="http://schemas.microsoft.com/office/drawing/2014/chartex" xmlns:cx1="http://schemas.microsoft.com/office/drawing/2015/9/8/chartex" xmlns:cx2="http://schemas.microsoft.com/office/drawing/2015/10/21/chartex" xmlns:cx3="http://schemas.microsoft.com/office/drawing/2016/5/9/chartex" xmlns:cx4="http://schemas.microsoft.com/office/drawing/2016/5/10/chartex" xmlns:cx5="http://schemas.microsoft.com/office/drawing/2016/5/11/chartex" xmlns:cx6="http://schemas.microsoft.com/office/drawing/2016/5/12/chartex" xmlns:cx7="http://schemas.microsoft.com/office/drawing/2016/5/13/chartex" xmlns:cx8="http://schemas.microsoft.com/office/drawing/2016/5/14/chartex" xmlns:mc="http://schemas.openxmlformats.org/markup-compatibility/2006" xmlns:aink="http://schemas.microsoft.com/office/drawing/2016/ink" xmlns:am3d="http://schemas.microsoft.com/office/drawing/2017/model3d" xmlns:o="urn:schemas-microsoft-com:office:office" xmlns:oel="http://schemas.microsoft.com/office/2019/extlst" xmlns:r="http://schemas.openxmlformats.org/officeDocument/2006/relationships" xmlns:m="http://schemas.openxmlformats.org/officeDocument/2006/math" xmlns:v="urn:schemas-microsoft-com:vml" xmlns:wp14="http://schemas.microsoft.com/office/word/2010/wordprocessingDrawing" xmlns:wp="http://schemas.openxmlformats.org/drawingml/2006/wordprocessingDrawing" xmlns:w10="urn:schemas-microsoft-com:office:word" xmlns:w="http://schemas.openxmlformats.org/wordprocessingml/2006/main" xmlns:w14="http://schemas.microsoft.com/office/word/2010/wordml" xmlns:w15="http://schemas.microsoft.com/office/word/2012/wordml" xmlns:w16cex="http://schemas.microsoft.com/office/word/2018/wordml/cex" xmlns:w16cid="http://schemas.microsoft.com/office/word/2016/wordml/cid" xmlns:w16="http://schemas.microsoft.com/office/word/2018/wordml" xmlns:w16sdtdh="http://schemas.microsoft.com/office/word/2020/wordml/sdtdatahash" xmlns:w16se="http://schemas.microsoft.com/office/word/2015/wordml/symex" xmlns:wpg="http://schemas.microsoft.com/office/word/2010/wordprocessingGroup" xmlns:wpi="http://schemas.microsoft.com/office/word/2010/wordprocessingInk" xmlns:wne="http://schemas.microsoft.com/office/word/2006/wordml" xmlns:wps="http://schemas.microsoft.com/office/word/2010/wordprocessingShape" mc:Ignorable="w14 w15 w16se w16cid w16 w16cex w16sdtdh wp14">
-  <w16cid:commentId w16cid:paraId="22C0D58E" w16cid:durableId="26D41D9F"/>
-</w16cid:commentsIds>
-</file>
-
 <file path=word/endnotes.xml><?xml version="1.0" encoding="utf-8"?>
-<w:endnotes xmlns:wpc="http://schemas.microsoft.com/office/word/2010/wordprocessingCanvas" xmlns:cx="http://schemas.microsoft.com/office/drawing/2014/chartex" xmlns:cx1="http://schemas.microsoft.com/office/drawing/2015/9/8/chartex" xmlns:mc="http://schemas.openxmlformats.org/markup-compatibility/2006" xmlns:o="urn:schemas-microsoft-com:office:office" xmlns:r="http://schemas.openxmlformats.org/officeDocument/2006/relationships" xmlns:m="http://schemas.openxmlformats.org/officeDocument/2006/math" xmlns:v="urn:schemas-microsoft-com:vml" xmlns:wp14="http://schemas.microsoft.com/office/word/2010/wordprocessingDrawing" xmlns:wp="http://schemas.openxmlformats.org/drawingml/2006/wordprocessingDrawing" xmlns:w10="urn:schemas-microsoft-com:office:word" xmlns:w="http://schemas.openxmlformats.org/wordprocessingml/2006/main" xmlns:w14="http://schemas.microsoft.com/office/word/2010/wordml" xmlns:w15="http://schemas.microsoft.com/office/word/2012/wordml" xmlns:w16se="http://schemas.microsoft.com/office/word/2015/wordml/symex" xmlns:wpg="http://schemas.microsoft.com/office/word/2010/wordprocessingGroup" xmlns:wpi="http://schemas.microsoft.com/office/word/2010/wordprocessingInk" xmlns:wne="http://schemas.microsoft.com/office/word/2006/wordml" xmlns:wps="http://schemas.microsoft.com/office/word/2010/wordprocessingShape" mc:Ignorable="w14 w15 w16se wp14">
+<w:endnotes xmlns:wpc="http://schemas.microsoft.com/office/word/2010/wordprocessingCanvas" xmlns:cx="http://schemas.microsoft.com/office/drawing/2014/chartex" xmlns:cx1="http://schemas.microsoft.com/office/drawing/2015/9/8/chartex" xmlns:cx2="http://schemas.microsoft.com/office/drawing/2015/10/21/chartex" xmlns:cx3="http://schemas.microsoft.com/office/drawing/2016/5/9/chartex" xmlns:cx4="http://schemas.microsoft.com/office/drawing/2016/5/10/chartex" xmlns:cx5="http://schemas.microsoft.com/office/drawing/2016/5/11/chartex" xmlns:cx6="http://schemas.microsoft.com/office/drawing/2016/5/12/chartex" xmlns:cx7="http://schemas.microsoft.com/office/drawing/2016/5/13/chartex" xmlns:cx8="http://schemas.microsoft.com/office/drawing/2016/5/14/chartex" xmlns:mc="http://schemas.openxmlformats.org/markup-compatibility/2006" xmlns:aink="http://schemas.microsoft.com/office/drawing/2016/ink" xmlns:am3d="http://schemas.microsoft.com/office/drawing/2017/model3d" xmlns:o="urn:schemas-microsoft-com:office:office" xmlns:oel="http://schemas.microsoft.com/office/2019/extlst" xmlns:r="http://schemas.openxmlformats.org/officeDocument/2006/relationships" xmlns:m="http://schemas.openxmlformats.org/officeDocument/2006/math" xmlns:v="urn:schemas-microsoft-com:vml" xmlns:wp14="http://schemas.microsoft.com/office/word/2010/wordprocessingDrawing" xmlns:wp="http://schemas.openxmlformats.org/drawingml/2006/wordprocessingDrawing" xmlns:w10="urn:schemas-microsoft-com:office:word" xmlns:w="http://schemas.openxmlformats.org/wordprocessingml/2006/main" xmlns:w14="http://schemas.microsoft.com/office/word/2010/wordml" xmlns:w15="http://schemas.microsoft.com/office/word/2012/wordml" xmlns:w16cex="http://schemas.microsoft.com/office/word/2018/wordml/cex" xmlns:w16cid="http://schemas.microsoft.com/office/word/2016/wordml/cid" xmlns:w16="http://schemas.microsoft.com/office/word/2018/wordml" xmlns:w16du="http://schemas.microsoft.com/office/word/2023/wordml/word16du" xmlns:w16sdtdh="http://schemas.microsoft.com/office/word/2020/wordml/sdtdatahash" xmlns:w16sdtfl="http://schemas.microsoft.com/office/word/2024/wordml/sdtformatlock" xmlns:w16se="http://schemas.microsoft.com/office/word/2015/wordml/symex" xmlns:wpg="http://schemas.microsoft.com/office/word/2010/wordprocessingGroup" xmlns:wpi="http://schemas.microsoft.com/office/word/2010/wordprocessingInk" xmlns:wne="http://schemas.microsoft.com/office/word/2006/wordml" xmlns:wps="http://schemas.microsoft.com/office/word/2010/wordprocessingShape" mc:Ignorable="w14 w15 w16se w16cid w16 w16cex w16sdtdh w16sdtfl w16du wp14">
   <w:endnote w:type="separator" w:id="-1">
     <w:p>
       <w:r>
@@ -4569,7 +5313,7 @@
 </file>
 
 <file path=word/footer1.xml><?xml version="1.0" encoding="utf-8"?>
-<w:ftr xmlns:wpc="http://schemas.microsoft.com/office/word/2010/wordprocessingCanvas" xmlns:cx="http://schemas.microsoft.com/office/drawing/2014/chartex" xmlns:cx1="http://schemas.microsoft.com/office/drawing/2015/9/8/chartex" xmlns:mc="http://schemas.openxmlformats.org/markup-compatibility/2006" xmlns:o="urn:schemas-microsoft-com:office:office" xmlns:r="http://schemas.openxmlformats.org/officeDocument/2006/relationships" xmlns:m="http://schemas.openxmlformats.org/officeDocument/2006/math" xmlns:v="urn:schemas-microsoft-com:vml" xmlns:wp14="http://schemas.microsoft.com/office/word/2010/wordprocessingDrawing" xmlns:wp="http://schemas.openxmlformats.org/drawingml/2006/wordprocessingDrawing" xmlns:w10="urn:schemas-microsoft-com:office:word" xmlns:w="http://schemas.openxmlformats.org/wordprocessingml/2006/main" xmlns:w14="http://schemas.microsoft.com/office/word/2010/wordml" xmlns:w15="http://schemas.microsoft.com/office/word/2012/wordml" xmlns:w16se="http://schemas.microsoft.com/office/word/2015/wordml/symex" xmlns:wpg="http://schemas.microsoft.com/office/word/2010/wordprocessingGroup" xmlns:wpi="http://schemas.microsoft.com/office/word/2010/wordprocessingInk" xmlns:wne="http://schemas.microsoft.com/office/word/2006/wordml" xmlns:wps="http://schemas.microsoft.com/office/word/2010/wordprocessingShape" mc:Ignorable="w14 w15 w16se wp14">
+<w:ftr xmlns:wpc="http://schemas.microsoft.com/office/word/2010/wordprocessingCanvas" xmlns:cx="http://schemas.microsoft.com/office/drawing/2014/chartex" xmlns:cx1="http://schemas.microsoft.com/office/drawing/2015/9/8/chartex" xmlns:cx2="http://schemas.microsoft.com/office/drawing/2015/10/21/chartex" xmlns:cx3="http://schemas.microsoft.com/office/drawing/2016/5/9/chartex" xmlns:cx4="http://schemas.microsoft.com/office/drawing/2016/5/10/chartex" xmlns:cx5="http://schemas.microsoft.com/office/drawing/2016/5/11/chartex" xmlns:cx6="http://schemas.microsoft.com/office/drawing/2016/5/12/chartex" xmlns:cx7="http://schemas.microsoft.com/office/drawing/2016/5/13/chartex" xmlns:cx8="http://schemas.microsoft.com/office/drawing/2016/5/14/chartex" xmlns:mc="http://schemas.openxmlformats.org/markup-compatibility/2006" xmlns:aink="http://schemas.microsoft.com/office/drawing/2016/ink" xmlns:am3d="http://schemas.microsoft.com/office/drawing/2017/model3d" xmlns:o="urn:schemas-microsoft-com:office:office" xmlns:oel="http://schemas.microsoft.com/office/2019/extlst" xmlns:r="http://schemas.openxmlformats.org/officeDocument/2006/relationships" xmlns:m="http://schemas.openxmlformats.org/officeDocument/2006/math" xmlns:v="urn:schemas-microsoft-com:vml" xmlns:wp14="http://schemas.microsoft.com/office/word/2010/wordprocessingDrawing" xmlns:wp="http://schemas.openxmlformats.org/drawingml/2006/wordprocessingDrawing" xmlns:w10="urn:schemas-microsoft-com:office:word" xmlns:w="http://schemas.openxmlformats.org/wordprocessingml/2006/main" xmlns:w14="http://schemas.microsoft.com/office/word/2010/wordml" xmlns:w15="http://schemas.microsoft.com/office/word/2012/wordml" xmlns:w16cex="http://schemas.microsoft.com/office/word/2018/wordml/cex" xmlns:w16cid="http://schemas.microsoft.com/office/word/2016/wordml/cid" xmlns:w16="http://schemas.microsoft.com/office/word/2018/wordml" xmlns:w16du="http://schemas.microsoft.com/office/word/2023/wordml/word16du" xmlns:w16sdtdh="http://schemas.microsoft.com/office/word/2020/wordml/sdtdatahash" xmlns:w16sdtfl="http://schemas.microsoft.com/office/word/2024/wordml/sdtformatlock" xmlns:w16se="http://schemas.microsoft.com/office/word/2015/wordml/symex" xmlns:wpg="http://schemas.microsoft.com/office/word/2010/wordprocessingGroup" xmlns:wpi="http://schemas.microsoft.com/office/word/2010/wordprocessingInk" xmlns:wne="http://schemas.microsoft.com/office/word/2006/wordml" xmlns:wps="http://schemas.microsoft.com/office/word/2010/wordprocessingShape" mc:Ignorable="w14 w15 w16se w16cid w16 w16cex w16sdtdh w16sdtfl w16du wp14">
   <w:tbl>
     <w:tblPr>
       <w:tblW w:w="0" w:type="auto"/>
@@ -4581,9 +5325,9 @@
       <w:tblLook w:val="0000" w:firstRow="0" w:lastRow="0" w:firstColumn="0" w:lastColumn="0" w:noHBand="0" w:noVBand="0"/>
     </w:tblPr>
     <w:tblGrid>
-      <w:gridCol w:w="2464"/>
-      <w:gridCol w:w="5445"/>
-      <w:gridCol w:w="1992"/>
+      <w:gridCol w:w="2509"/>
+      <w:gridCol w:w="5534"/>
+      <w:gridCol w:w="2020"/>
     </w:tblGrid>
     <w:tr>
       <w:trPr>
@@ -4895,7 +5639,7 @@
 </file>
 
 <file path=word/footnotes.xml><?xml version="1.0" encoding="utf-8"?>
-<w:footnotes xmlns:wpc="http://schemas.microsoft.com/office/word/2010/wordprocessingCanvas" xmlns:cx="http://schemas.microsoft.com/office/drawing/2014/chartex" xmlns:cx1="http://schemas.microsoft.com/office/drawing/2015/9/8/chartex" xmlns:mc="http://schemas.openxmlformats.org/markup-compatibility/2006" xmlns:o="urn:schemas-microsoft-com:office:office" xmlns:r="http://schemas.openxmlformats.org/officeDocument/2006/relationships" xmlns:m="http://schemas.openxmlformats.org/officeDocument/2006/math" xmlns:v="urn:schemas-microsoft-com:vml" xmlns:wp14="http://schemas.microsoft.com/office/word/2010/wordprocessingDrawing" xmlns:wp="http://schemas.openxmlformats.org/drawingml/2006/wordprocessingDrawing" xmlns:w10="urn:schemas-microsoft-com:office:word" xmlns:w="http://schemas.openxmlformats.org/wordprocessingml/2006/main" xmlns:w14="http://schemas.microsoft.com/office/word/2010/wordml" xmlns:w15="http://schemas.microsoft.com/office/word/2012/wordml" xmlns:w16se="http://schemas.microsoft.com/office/word/2015/wordml/symex" xmlns:wpg="http://schemas.microsoft.com/office/word/2010/wordprocessingGroup" xmlns:wpi="http://schemas.microsoft.com/office/word/2010/wordprocessingInk" xmlns:wne="http://schemas.microsoft.com/office/word/2006/wordml" xmlns:wps="http://schemas.microsoft.com/office/word/2010/wordprocessingShape" mc:Ignorable="w14 w15 w16se wp14">
+<w:footnotes xmlns:wpc="http://schemas.microsoft.com/office/word/2010/wordprocessingCanvas" xmlns:cx="http://schemas.microsoft.com/office/drawing/2014/chartex" xmlns:cx1="http://schemas.microsoft.com/office/drawing/2015/9/8/chartex" xmlns:cx2="http://schemas.microsoft.com/office/drawing/2015/10/21/chartex" xmlns:cx3="http://schemas.microsoft.com/office/drawing/2016/5/9/chartex" xmlns:cx4="http://schemas.microsoft.com/office/drawing/2016/5/10/chartex" xmlns:cx5="http://schemas.microsoft.com/office/drawing/2016/5/11/chartex" xmlns:cx6="http://schemas.microsoft.com/office/drawing/2016/5/12/chartex" xmlns:cx7="http://schemas.microsoft.com/office/drawing/2016/5/13/chartex" xmlns:cx8="http://schemas.microsoft.com/office/drawing/2016/5/14/chartex" xmlns:mc="http://schemas.openxmlformats.org/markup-compatibility/2006" xmlns:aink="http://schemas.microsoft.com/office/drawing/2016/ink" xmlns:am3d="http://schemas.microsoft.com/office/drawing/2017/model3d" xmlns:o="urn:schemas-microsoft-com:office:office" xmlns:oel="http://schemas.microsoft.com/office/2019/extlst" xmlns:r="http://schemas.openxmlformats.org/officeDocument/2006/relationships" xmlns:m="http://schemas.openxmlformats.org/officeDocument/2006/math" xmlns:v="urn:schemas-microsoft-com:vml" xmlns:wp14="http://schemas.microsoft.com/office/word/2010/wordprocessingDrawing" xmlns:wp="http://schemas.openxmlformats.org/drawingml/2006/wordprocessingDrawing" xmlns:w10="urn:schemas-microsoft-com:office:word" xmlns:w="http://schemas.openxmlformats.org/wordprocessingml/2006/main" xmlns:w14="http://schemas.microsoft.com/office/word/2010/wordml" xmlns:w15="http://schemas.microsoft.com/office/word/2012/wordml" xmlns:w16cex="http://schemas.microsoft.com/office/word/2018/wordml/cex" xmlns:w16cid="http://schemas.microsoft.com/office/word/2016/wordml/cid" xmlns:w16="http://schemas.microsoft.com/office/word/2018/wordml" xmlns:w16du="http://schemas.microsoft.com/office/word/2023/wordml/word16du" xmlns:w16sdtdh="http://schemas.microsoft.com/office/word/2020/wordml/sdtdatahash" xmlns:w16sdtfl="http://schemas.microsoft.com/office/word/2024/wordml/sdtformatlock" xmlns:w16se="http://schemas.microsoft.com/office/word/2015/wordml/symex" xmlns:wpg="http://schemas.microsoft.com/office/word/2010/wordprocessingGroup" xmlns:wpi="http://schemas.microsoft.com/office/word/2010/wordprocessingInk" xmlns:wne="http://schemas.microsoft.com/office/word/2006/wordml" xmlns:wps="http://schemas.microsoft.com/office/word/2010/wordprocessingShape" mc:Ignorable="w14 w15 w16se w16cid w16 w16cex w16sdtdh w16sdtfl w16du wp14">
   <w:footnote w:type="separator" w:id="-1">
     <w:p>
       <w:r>
@@ -4914,7 +5658,7 @@
 </file>
 
 <file path=word/header1.xml><?xml version="1.0" encoding="utf-8"?>
-<w:hdr xmlns:wpc="http://schemas.microsoft.com/office/word/2010/wordprocessingCanvas" xmlns:cx="http://schemas.microsoft.com/office/drawing/2014/chartex" xmlns:cx1="http://schemas.microsoft.com/office/drawing/2015/9/8/chartex" xmlns:mc="http://schemas.openxmlformats.org/markup-compatibility/2006" xmlns:o="urn:schemas-microsoft-com:office:office" xmlns:r="http://schemas.openxmlformats.org/officeDocument/2006/relationships" xmlns:m="http://schemas.openxmlformats.org/officeDocument/2006/math" xmlns:v="urn:schemas-microsoft-com:vml" xmlns:wp14="http://schemas.microsoft.com/office/word/2010/wordprocessingDrawing" xmlns:wp="http://schemas.openxmlformats.org/drawingml/2006/wordprocessingDrawing" xmlns:w10="urn:schemas-microsoft-com:office:word" xmlns:w="http://schemas.openxmlformats.org/wordprocessingml/2006/main" xmlns:w14="http://schemas.microsoft.com/office/word/2010/wordml" xmlns:w15="http://schemas.microsoft.com/office/word/2012/wordml" xmlns:w16se="http://schemas.microsoft.com/office/word/2015/wordml/symex" xmlns:wpg="http://schemas.microsoft.com/office/word/2010/wordprocessingGroup" xmlns:wpi="http://schemas.microsoft.com/office/word/2010/wordprocessingInk" xmlns:wne="http://schemas.microsoft.com/office/word/2006/wordml" xmlns:wps="http://schemas.microsoft.com/office/word/2010/wordprocessingShape" mc:Ignorable="w14 w15 w16se wp14">
+<w:hdr xmlns:wpc="http://schemas.microsoft.com/office/word/2010/wordprocessingCanvas" xmlns:cx="http://schemas.microsoft.com/office/drawing/2014/chartex" xmlns:cx1="http://schemas.microsoft.com/office/drawing/2015/9/8/chartex" xmlns:cx2="http://schemas.microsoft.com/office/drawing/2015/10/21/chartex" xmlns:cx3="http://schemas.microsoft.com/office/drawing/2016/5/9/chartex" xmlns:cx4="http://schemas.microsoft.com/office/drawing/2016/5/10/chartex" xmlns:cx5="http://schemas.microsoft.com/office/drawing/2016/5/11/chartex" xmlns:cx6="http://schemas.microsoft.com/office/drawing/2016/5/12/chartex" xmlns:cx7="http://schemas.microsoft.com/office/drawing/2016/5/13/chartex" xmlns:cx8="http://schemas.microsoft.com/office/drawing/2016/5/14/chartex" xmlns:mc="http://schemas.openxmlformats.org/markup-compatibility/2006" xmlns:aink="http://schemas.microsoft.com/office/drawing/2016/ink" xmlns:am3d="http://schemas.microsoft.com/office/drawing/2017/model3d" xmlns:o="urn:schemas-microsoft-com:office:office" xmlns:oel="http://schemas.microsoft.com/office/2019/extlst" xmlns:r="http://schemas.openxmlformats.org/officeDocument/2006/relationships" xmlns:m="http://schemas.openxmlformats.org/officeDocument/2006/math" xmlns:v="urn:schemas-microsoft-com:vml" xmlns:wp14="http://schemas.microsoft.com/office/word/2010/wordprocessingDrawing" xmlns:wp="http://schemas.openxmlformats.org/drawingml/2006/wordprocessingDrawing" xmlns:w10="urn:schemas-microsoft-com:office:word" xmlns:w="http://schemas.openxmlformats.org/wordprocessingml/2006/main" xmlns:w14="http://schemas.microsoft.com/office/word/2010/wordml" xmlns:w15="http://schemas.microsoft.com/office/word/2012/wordml" xmlns:w16cex="http://schemas.microsoft.com/office/word/2018/wordml/cex" xmlns:w16cid="http://schemas.microsoft.com/office/word/2016/wordml/cid" xmlns:w16="http://schemas.microsoft.com/office/word/2018/wordml" xmlns:w16du="http://schemas.microsoft.com/office/word/2023/wordml/word16du" xmlns:w16sdtdh="http://schemas.microsoft.com/office/word/2020/wordml/sdtdatahash" xmlns:w16sdtfl="http://schemas.microsoft.com/office/word/2024/wordml/sdtformatlock" xmlns:w16se="http://schemas.microsoft.com/office/word/2015/wordml/symex" xmlns:wpg="http://schemas.microsoft.com/office/word/2010/wordprocessingGroup" xmlns:wpi="http://schemas.microsoft.com/office/word/2010/wordprocessingInk" xmlns:wne="http://schemas.microsoft.com/office/word/2006/wordml" xmlns:wps="http://schemas.microsoft.com/office/word/2010/wordprocessingShape" mc:Ignorable="w14 w15 w16se w16cid w16 w16cex w16sdtdh w16sdtfl w16du wp14">
   <w:tbl>
     <w:tblPr>
       <w:tblW w:w="9810" w:type="dxa"/>
@@ -5050,7 +5794,7 @@
 </file>
 
 <file path=word/numbering.xml><?xml version="1.0" encoding="utf-8"?>
-<w:numbering xmlns:wpc="http://schemas.microsoft.com/office/word/2010/wordprocessingCanvas" xmlns:cx="http://schemas.microsoft.com/office/drawing/2014/chartex" xmlns:cx1="http://schemas.microsoft.com/office/drawing/2015/9/8/chartex" xmlns:mc="http://schemas.openxmlformats.org/markup-compatibility/2006" xmlns:o="urn:schemas-microsoft-com:office:office" xmlns:r="http://schemas.openxmlformats.org/officeDocument/2006/relationships" xmlns:m="http://schemas.openxmlformats.org/officeDocument/2006/math" xmlns:v="urn:schemas-microsoft-com:vml" xmlns:wp14="http://schemas.microsoft.com/office/word/2010/wordprocessingDrawing" xmlns:wp="http://schemas.openxmlformats.org/drawingml/2006/wordprocessingDrawing" xmlns:w10="urn:schemas-microsoft-com:office:word" xmlns:w="http://schemas.openxmlformats.org/wordprocessingml/2006/main" xmlns:w14="http://schemas.microsoft.com/office/word/2010/wordml" xmlns:w15="http://schemas.microsoft.com/office/word/2012/wordml" xmlns:w16se="http://schemas.microsoft.com/office/word/2015/wordml/symex" xmlns:wpg="http://schemas.microsoft.com/office/word/2010/wordprocessingGroup" xmlns:wpi="http://schemas.microsoft.com/office/word/2010/wordprocessingInk" xmlns:wne="http://schemas.microsoft.com/office/word/2006/wordml" xmlns:wps="http://schemas.microsoft.com/office/word/2010/wordprocessingShape" mc:Ignorable="w14 w15 w16se wp14">
+<w:numbering xmlns:wpc="http://schemas.microsoft.com/office/word/2010/wordprocessingCanvas" xmlns:cx="http://schemas.microsoft.com/office/drawing/2014/chartex" xmlns:cx1="http://schemas.microsoft.com/office/drawing/2015/9/8/chartex" xmlns:cx2="http://schemas.microsoft.com/office/drawing/2015/10/21/chartex" xmlns:cx3="http://schemas.microsoft.com/office/drawing/2016/5/9/chartex" xmlns:cx4="http://schemas.microsoft.com/office/drawing/2016/5/10/chartex" xmlns:cx5="http://schemas.microsoft.com/office/drawing/2016/5/11/chartex" xmlns:cx6="http://schemas.microsoft.com/office/drawing/2016/5/12/chartex" xmlns:cx7="http://schemas.microsoft.com/office/drawing/2016/5/13/chartex" xmlns:cx8="http://schemas.microsoft.com/office/drawing/2016/5/14/chartex" xmlns:mc="http://schemas.openxmlformats.org/markup-compatibility/2006" xmlns:aink="http://schemas.microsoft.com/office/drawing/2016/ink" xmlns:am3d="http://schemas.microsoft.com/office/drawing/2017/model3d" xmlns:o="urn:schemas-microsoft-com:office:office" xmlns:oel="http://schemas.microsoft.com/office/2019/extlst" xmlns:r="http://schemas.openxmlformats.org/officeDocument/2006/relationships" xmlns:m="http://schemas.openxmlformats.org/officeDocument/2006/math" xmlns:v="urn:schemas-microsoft-com:vml" xmlns:wp14="http://schemas.microsoft.com/office/word/2010/wordprocessingDrawing" xmlns:wp="http://schemas.openxmlformats.org/drawingml/2006/wordprocessingDrawing" xmlns:w10="urn:schemas-microsoft-com:office:word" xmlns:w="http://schemas.openxmlformats.org/wordprocessingml/2006/main" xmlns:w14="http://schemas.microsoft.com/office/word/2010/wordml" xmlns:w15="http://schemas.microsoft.com/office/word/2012/wordml" xmlns:w16cex="http://schemas.microsoft.com/office/word/2018/wordml/cex" xmlns:w16cid="http://schemas.microsoft.com/office/word/2016/wordml/cid" xmlns:w16="http://schemas.microsoft.com/office/word/2018/wordml" xmlns:w16du="http://schemas.microsoft.com/office/word/2023/wordml/word16du" xmlns:w16sdtdh="http://schemas.microsoft.com/office/word/2020/wordml/sdtdatahash" xmlns:w16sdtfl="http://schemas.microsoft.com/office/word/2024/wordml/sdtformatlock" xmlns:w16se="http://schemas.microsoft.com/office/word/2015/wordml/symex" xmlns:wpg="http://schemas.microsoft.com/office/word/2010/wordprocessingGroup" xmlns:wpi="http://schemas.microsoft.com/office/word/2010/wordprocessingInk" xmlns:wne="http://schemas.microsoft.com/office/word/2006/wordml" xmlns:wps="http://schemas.microsoft.com/office/word/2010/wordprocessingShape" mc:Ignorable="w14 w15 w16se w16cid w16 w16cex w16sdtdh w16sdtfl w16du wp14">
   <w:abstractNum w:abstractNumId="0" w15:restartNumberingAfterBreak="0">
     <w:nsid w:val="03AE691E"/>
     <w:multiLevelType w:val="hybridMultilevel"/>
@@ -7399,107 +8143,107 @@
       </w:rPr>
     </w:lvl>
   </w:abstractNum>
-  <w:num w:numId="1">
+  <w:num w:numId="1" w16cid:durableId="1826505942">
     <w:abstractNumId w:val="24"/>
   </w:num>
-  <w:num w:numId="2">
+  <w:num w:numId="2" w16cid:durableId="2048990467">
     <w:abstractNumId w:val="17"/>
   </w:num>
-  <w:num w:numId="3">
+  <w:num w:numId="3" w16cid:durableId="1523468550">
     <w:abstractNumId w:val="9"/>
   </w:num>
-  <w:num w:numId="4">
+  <w:num w:numId="4" w16cid:durableId="1342078240">
     <w:abstractNumId w:val="2"/>
   </w:num>
-  <w:num w:numId="5">
+  <w:num w:numId="5" w16cid:durableId="1659990205">
     <w:abstractNumId w:val="15"/>
   </w:num>
-  <w:num w:numId="6">
+  <w:num w:numId="6" w16cid:durableId="756094798">
     <w:abstractNumId w:val="14"/>
   </w:num>
-  <w:num w:numId="7">
+  <w:num w:numId="7" w16cid:durableId="45492941">
     <w:abstractNumId w:val="12"/>
   </w:num>
-  <w:num w:numId="8">
+  <w:num w:numId="8" w16cid:durableId="427509962">
     <w:abstractNumId w:val="29"/>
   </w:num>
-  <w:num w:numId="9">
+  <w:num w:numId="9" w16cid:durableId="827130506">
     <w:abstractNumId w:val="26"/>
   </w:num>
-  <w:num w:numId="10">
+  <w:num w:numId="10" w16cid:durableId="2106027157">
     <w:abstractNumId w:val="6"/>
   </w:num>
-  <w:num w:numId="11">
+  <w:num w:numId="11" w16cid:durableId="886767744">
     <w:abstractNumId w:val="28"/>
   </w:num>
-  <w:num w:numId="12">
+  <w:num w:numId="12" w16cid:durableId="826433508">
     <w:abstractNumId w:val="30"/>
   </w:num>
-  <w:num w:numId="13">
+  <w:num w:numId="13" w16cid:durableId="856892625">
     <w:abstractNumId w:val="8"/>
   </w:num>
-  <w:num w:numId="14">
+  <w:num w:numId="14" w16cid:durableId="1031613013">
     <w:abstractNumId w:val="10"/>
   </w:num>
-  <w:num w:numId="15">
+  <w:num w:numId="15" w16cid:durableId="1895118604">
     <w:abstractNumId w:val="3"/>
   </w:num>
-  <w:num w:numId="16">
+  <w:num w:numId="16" w16cid:durableId="273176371">
     <w:abstractNumId w:val="4"/>
   </w:num>
-  <w:num w:numId="17">
+  <w:num w:numId="17" w16cid:durableId="1995063675">
     <w:abstractNumId w:val="18"/>
   </w:num>
-  <w:num w:numId="18">
+  <w:num w:numId="18" w16cid:durableId="547643791">
     <w:abstractNumId w:val="31"/>
   </w:num>
-  <w:num w:numId="19">
+  <w:num w:numId="19" w16cid:durableId="1598756571">
     <w:abstractNumId w:val="5"/>
   </w:num>
-  <w:num w:numId="20">
+  <w:num w:numId="20" w16cid:durableId="1000936737">
     <w:abstractNumId w:val="21"/>
   </w:num>
-  <w:num w:numId="21">
+  <w:num w:numId="21" w16cid:durableId="1761219503">
     <w:abstractNumId w:val="25"/>
   </w:num>
-  <w:num w:numId="22">
+  <w:num w:numId="22" w16cid:durableId="741299080">
     <w:abstractNumId w:val="19"/>
   </w:num>
-  <w:num w:numId="23">
+  <w:num w:numId="23" w16cid:durableId="1176378956">
     <w:abstractNumId w:val="1"/>
   </w:num>
-  <w:num w:numId="24">
+  <w:num w:numId="24" w16cid:durableId="800222192">
     <w:abstractNumId w:val="7"/>
   </w:num>
-  <w:num w:numId="25">
+  <w:num w:numId="25" w16cid:durableId="249580330">
     <w:abstractNumId w:val="27"/>
   </w:num>
-  <w:num w:numId="26">
+  <w:num w:numId="26" w16cid:durableId="1113281297">
     <w:abstractNumId w:val="20"/>
   </w:num>
-  <w:num w:numId="27">
+  <w:num w:numId="27" w16cid:durableId="2130587147">
     <w:abstractNumId w:val="16"/>
   </w:num>
-  <w:num w:numId="28">
+  <w:num w:numId="28" w16cid:durableId="543448328">
     <w:abstractNumId w:val="13"/>
   </w:num>
-  <w:num w:numId="29">
+  <w:num w:numId="29" w16cid:durableId="460080500">
     <w:abstractNumId w:val="0"/>
   </w:num>
-  <w:num w:numId="30">
+  <w:num w:numId="30" w16cid:durableId="204802872">
     <w:abstractNumId w:val="11"/>
   </w:num>
-  <w:num w:numId="31">
+  <w:num w:numId="31" w16cid:durableId="1479877904">
     <w:abstractNumId w:val="23"/>
   </w:num>
-  <w:num w:numId="32">
+  <w:num w:numId="32" w16cid:durableId="1558473859">
     <w:abstractNumId w:val="22"/>
   </w:num>
 </w:numbering>
 </file>
 
 <file path=word/styles.xml><?xml version="1.0" encoding="utf-8"?>
-<w:styles xmlns:mc="http://schemas.openxmlformats.org/markup-compatibility/2006" xmlns:r="http://schemas.openxmlformats.org/officeDocument/2006/relationships" xmlns:w="http://schemas.openxmlformats.org/wordprocessingml/2006/main" xmlns:w14="http://schemas.microsoft.com/office/word/2010/wordml" xmlns:w15="http://schemas.microsoft.com/office/word/2012/wordml" xmlns:w16se="http://schemas.microsoft.com/office/word/2015/wordml/symex" mc:Ignorable="w14 w15 w16se">
+<w:styles xmlns:mc="http://schemas.openxmlformats.org/markup-compatibility/2006" xmlns:r="http://schemas.openxmlformats.org/officeDocument/2006/relationships" xmlns:w="http://schemas.openxmlformats.org/wordprocessingml/2006/main" xmlns:w14="http://schemas.microsoft.com/office/word/2010/wordml" xmlns:w15="http://schemas.microsoft.com/office/word/2012/wordml" xmlns:w16cex="http://schemas.microsoft.com/office/word/2018/wordml/cex" xmlns:w16cid="http://schemas.microsoft.com/office/word/2016/wordml/cid" xmlns:w16="http://schemas.microsoft.com/office/word/2018/wordml" xmlns:w16du="http://schemas.microsoft.com/office/word/2023/wordml/word16du" xmlns:w16sdtdh="http://schemas.microsoft.com/office/word/2020/wordml/sdtdatahash" xmlns:w16sdtfl="http://schemas.microsoft.com/office/word/2024/wordml/sdtformatlock" xmlns:w16se="http://schemas.microsoft.com/office/word/2015/wordml/symex" mc:Ignorable="w14 w15 w16se w16cid w16 w16cex w16sdtdh w16sdtfl w16du">
   <w:docDefaults>
     <w:rPrDefault>
       <w:rPr>
@@ -7509,7 +8253,7 @@
     </w:rPrDefault>
     <w:pPrDefault/>
   </w:docDefaults>
-  <w:latentStyles w:defLockedState="0" w:defUIPriority="0" w:defSemiHidden="0" w:defUnhideWhenUsed="0" w:defQFormat="0" w:count="371">
+  <w:latentStyles w:defLockedState="0" w:defUIPriority="0" w:defSemiHidden="0" w:defUnhideWhenUsed="0" w:defQFormat="0" w:count="376">
     <w:lsdException w:name="Normal" w:qFormat="1"/>
     <w:lsdException w:name="heading 1" w:qFormat="1"/>
     <w:lsdException w:name="heading 2" w:qFormat="1"/>
@@ -7874,6 +8618,11 @@
     <w:lsdException w:name="List Table 5 Dark Accent 6" w:uiPriority="50"/>
     <w:lsdException w:name="List Table 6 Colorful Accent 6" w:uiPriority="51"/>
     <w:lsdException w:name="List Table 7 Colorful Accent 6" w:uiPriority="52"/>
+    <w:lsdException w:name="Mention" w:semiHidden="1" w:uiPriority="99" w:unhideWhenUsed="1"/>
+    <w:lsdException w:name="Smart Hyperlink" w:semiHidden="1" w:uiPriority="99" w:unhideWhenUsed="1"/>
+    <w:lsdException w:name="Hashtag" w:semiHidden="1" w:uiPriority="99" w:unhideWhenUsed="1"/>
+    <w:lsdException w:name="Unresolved Mention" w:semiHidden="1" w:uiPriority="99" w:unhideWhenUsed="1"/>
+    <w:lsdException w:name="Smart Link" w:semiHidden="1" w:uiPriority="99" w:unhideWhenUsed="1"/>
   </w:latentStyles>
   <w:style w:type="paragraph" w:default="1" w:styleId="Normal">
     <w:name w:val="Normal"/>

</xml_diff>

<commit_message>
update protocol section 1 and 3
</commit_message>
<xml_diff>
--- a/Group Project Files/BBS3004_Template_Protocol_for_practical-project.docx
+++ b/Group Project Files/BBS3004_Template_Protocol_for_practical-project.docx
@@ -295,7 +295,7 @@
                                     </pic:cNvPicPr>
                                   </pic:nvPicPr>
                                   <pic:blipFill>
-                                    <a:blip r:embed="rId9">
+                                    <a:blip r:embed="rId8">
                                       <a:extLst>
                                         <a:ext uri="{28A0092B-C50C-407E-A947-70E740481C1C}">
                                           <a14:useLocalDpi xmlns:a14="http://schemas.microsoft.com/office/drawing/2010/main" val="0"/>
@@ -355,8 +355,8 @@
           <w:lang w:val="en-GB"/>
         </w:rPr>
         <w:sectPr>
-          <w:headerReference w:type="default" r:id="rId10"/>
-          <w:footerReference w:type="default" r:id="rId11"/>
+          <w:headerReference w:type="default" r:id="rId9"/>
+          <w:footerReference w:type="default" r:id="rId10"/>
           <w:pgSz w:w="11906" w:h="16838" w:code="9"/>
           <w:pgMar w:top="360" w:right="864" w:bottom="864" w:left="864" w:header="360" w:footer="576" w:gutter="0"/>
           <w:cols w:num="2" w:space="708" w:equalWidth="0">
@@ -1952,41 +1952,7 @@
                 <w:noProof/>
                 <w:webHidden/>
               </w:rPr>
-              <w:fldChar w:fldCharType="begin"/>
-            </w:r>
-            <w:r>
-              <w:rPr>
-                <w:noProof/>
-                <w:webHidden/>
-              </w:rPr>
-              <w:instrText xml:space="preserve"> PAGEREF _Toc119389313 \h </w:instrText>
-            </w:r>
-            <w:r>
-              <w:rPr>
-                <w:noProof/>
-                <w:webHidden/>
-              </w:rPr>
-            </w:r>
-            <w:r>
-              <w:rPr>
-                <w:noProof/>
-                <w:webHidden/>
-              </w:rPr>
-              <w:fldChar w:fldCharType="separate"/>
-            </w:r>
-            <w:r>
-              <w:rPr>
-                <w:noProof/>
-                <w:webHidden/>
-              </w:rPr>
-              <w:t>2</w:t>
-            </w:r>
-            <w:r>
-              <w:rPr>
-                <w:noProof/>
-                <w:webHidden/>
-              </w:rPr>
-              <w:fldChar w:fldCharType="end"/>
+              <w:t>3</w:t>
             </w:r>
           </w:hyperlink>
         </w:p>
@@ -2026,41 +1992,7 @@
                 <w:noProof/>
                 <w:webHidden/>
               </w:rPr>
-              <w:fldChar w:fldCharType="begin"/>
-            </w:r>
-            <w:r>
-              <w:rPr>
-                <w:noProof/>
-                <w:webHidden/>
-              </w:rPr>
-              <w:instrText xml:space="preserve"> PAGEREF _Toc119389314 \h </w:instrText>
-            </w:r>
-            <w:r>
-              <w:rPr>
-                <w:noProof/>
-                <w:webHidden/>
-              </w:rPr>
-            </w:r>
-            <w:r>
-              <w:rPr>
-                <w:noProof/>
-                <w:webHidden/>
-              </w:rPr>
-              <w:fldChar w:fldCharType="separate"/>
-            </w:r>
-            <w:r>
-              <w:rPr>
-                <w:noProof/>
-                <w:webHidden/>
-              </w:rPr>
-              <w:t>2</w:t>
-            </w:r>
-            <w:r>
-              <w:rPr>
-                <w:noProof/>
-                <w:webHidden/>
-              </w:rPr>
-              <w:fldChar w:fldCharType="end"/>
+              <w:t>3</w:t>
             </w:r>
           </w:hyperlink>
         </w:p>
@@ -2100,41 +2032,7 @@
                 <w:noProof/>
                 <w:webHidden/>
               </w:rPr>
-              <w:fldChar w:fldCharType="begin"/>
-            </w:r>
-            <w:r>
-              <w:rPr>
-                <w:noProof/>
-                <w:webHidden/>
-              </w:rPr>
-              <w:instrText xml:space="preserve"> PAGEREF _Toc119389315 \h </w:instrText>
-            </w:r>
-            <w:r>
-              <w:rPr>
-                <w:noProof/>
-                <w:webHidden/>
-              </w:rPr>
-            </w:r>
-            <w:r>
-              <w:rPr>
-                <w:noProof/>
-                <w:webHidden/>
-              </w:rPr>
-              <w:fldChar w:fldCharType="separate"/>
-            </w:r>
-            <w:r>
-              <w:rPr>
-                <w:noProof/>
-                <w:webHidden/>
-              </w:rPr>
-              <w:t>2</w:t>
-            </w:r>
-            <w:r>
-              <w:rPr>
-                <w:noProof/>
-                <w:webHidden/>
-              </w:rPr>
-              <w:fldChar w:fldCharType="end"/>
+              <w:t>3</w:t>
             </w:r>
           </w:hyperlink>
         </w:p>
@@ -2466,7 +2364,127 @@
           <w:szCs w:val="22"/>
           <w:lang w:val="en-GB"/>
         </w:rPr>
-        <w:t>This protocol describes the steps involved in analyzing differentially expressed genes (DEGs) in lung cancer using RNA-seq data. In the project, we focus on analyzing the publicly available dataset GSE1089 to identify significant DEGs between tumor and healthy tissues. We aim to gain more insight into biological pathways and genes relevant to lung cancer. We try to look at risk factors and characteristics of non-small lung cancer to identify differential gene expression and consequently guide future interventions.</w:t>
+        <w:t>Lung cancer is one of the leading cause of cancer-related deaths worldwide, with two main types: small cell mung cancer (SCLC) and non-small cell</w:t>
+      </w:r>
+      <w:r>
+        <w:rPr>
+          <w:rFonts w:ascii="Arial" w:hAnsi="Arial" w:cs="Arial"/>
+          <w:sz w:val="22"/>
+          <w:szCs w:val="22"/>
+          <w:lang w:val="en-GB"/>
+        </w:rPr>
+        <w:t xml:space="preserve"> lung cancer(NSCLC). </w:t>
+      </w:r>
+      <w:r>
+        <w:rPr>
+          <w:rFonts w:ascii="Arial" w:hAnsi="Arial" w:cs="Arial"/>
+          <w:sz w:val="22"/>
+          <w:szCs w:val="22"/>
+          <w:lang w:val="en-GB"/>
+        </w:rPr>
+        <w:t>NSCLC accounts for approximately 85% of all lung cancer cases and includes adenocarcinoma, squamous cell carcinoma, and large cell carcinoma (Herbst et al., 2018). Lung cancer is strongly associated with risk factors such as smoking, environmental pollutants, and genetic predisposition (Siegel et al., 2021). Despite advancements in treatment strategies, including targeted therapies and immunotherapy, lung cancer remains a major public health challenge due to late-stage diagnosis and resistance to treatment. Identifying differentially expressed genes (DEGs) can provide insight into the molecular mechanisms of lung cancer, potentially leading to novel therapeutic targets and improved diagnostic tools.</w:t>
+      </w:r>
+    </w:p>
+    <w:p>
+      <w:pPr>
+        <w:spacing w:line="276" w:lineRule="auto"/>
+        <w:jc w:val="both"/>
+        <w:rPr>
+          <w:rFonts w:ascii="Arial" w:hAnsi="Arial" w:cs="Arial"/>
+          <w:sz w:val="22"/>
+          <w:szCs w:val="22"/>
+          <w:lang w:val="en-GB"/>
+        </w:rPr>
+      </w:pPr>
+      <w:r>
+        <w:rPr>
+          <w:rFonts w:ascii="Arial" w:hAnsi="Arial" w:cs="Arial"/>
+          <w:sz w:val="22"/>
+          <w:szCs w:val="22"/>
+          <w:lang w:val="en-GB"/>
+        </w:rPr>
+        <w:br/>
+      </w:r>
+      <w:r>
+        <w:rPr>
+          <w:rFonts w:ascii="Arial" w:hAnsi="Arial" w:cs="Arial"/>
+          <w:sz w:val="22"/>
+          <w:szCs w:val="22"/>
+          <w:lang w:val="en-GB"/>
+        </w:rPr>
+        <w:t xml:space="preserve">This protocol describes the steps involved in analyzing differentially expressed genes (DEGs) in lung cancer using RNA-seq data. In the project, we focus on analyzing the publicly available dataset GSE1089 to identify significant DEGs between tumor and healthy tissues. By investigating gene expression differences, we aim to gain more insight into biological pathways and genes relevant to lung cancer. </w:t>
+      </w:r>
+      <w:r>
+        <w:rPr>
+          <w:rFonts w:ascii="Arial" w:hAnsi="Arial" w:cs="Arial"/>
+          <w:sz w:val="22"/>
+          <w:szCs w:val="22"/>
+          <w:lang w:val="en-GB"/>
+        </w:rPr>
+        <w:t xml:space="preserve"> Our objectives </w:t>
+      </w:r>
+      <w:r>
+        <w:rPr>
+          <w:rFonts w:ascii="Arial" w:hAnsi="Arial" w:cs="Arial"/>
+          <w:sz w:val="22"/>
+          <w:szCs w:val="22"/>
+          <w:lang w:val="en-GB"/>
+        </w:rPr>
+        <w:t xml:space="preserve">include identifying differentially expressed genes (DEGs) that show notable expression variations between tumor </w:t>
+      </w:r>
+      <w:r>
+        <w:rPr>
+          <w:rFonts w:ascii="Arial" w:hAnsi="Arial" w:cs="Arial"/>
+          <w:sz w:val="22"/>
+          <w:szCs w:val="22"/>
+          <w:lang w:val="en-GB"/>
+        </w:rPr>
+        <w:t>and</w:t>
+      </w:r>
+      <w:r>
+        <w:rPr>
+          <w:rFonts w:ascii="Arial" w:hAnsi="Arial" w:cs="Arial"/>
+          <w:sz w:val="22"/>
+          <w:szCs w:val="22"/>
+          <w:lang w:val="en-GB"/>
+        </w:rPr>
+        <w:t xml:space="preserve"> normal lung tissues, investigating enriched pathways and molecular functions linked to the identified DEGs, and evaluating genetic and environmental risk factors affecting gene expression alterations in NSCLC. Moreover, we </w:t>
+      </w:r>
+      <w:r>
+        <w:rPr>
+          <w:rFonts w:ascii="Arial" w:hAnsi="Arial" w:cs="Arial"/>
+          <w:sz w:val="22"/>
+          <w:szCs w:val="22"/>
+          <w:lang w:val="en-GB"/>
+        </w:rPr>
+        <w:t xml:space="preserve">hope to assist future interventions by suggesting possible </w:t>
+      </w:r>
+      <w:r>
+        <w:rPr>
+          <w:rFonts w:ascii="Arial" w:hAnsi="Arial" w:cs="Arial"/>
+          <w:sz w:val="22"/>
+          <w:szCs w:val="22"/>
+          <w:lang w:val="en-GB"/>
+        </w:rPr>
+        <w:t>biomarkers</w:t>
+      </w:r>
+      <w:r>
+        <w:rPr>
+          <w:rFonts w:ascii="Arial" w:hAnsi="Arial" w:cs="Arial"/>
+          <w:sz w:val="22"/>
+          <w:szCs w:val="22"/>
+          <w:lang w:val="en-GB"/>
+        </w:rPr>
+        <w:t xml:space="preserve"> or therapeutic targets for the treatment and management of lung cancer, while lin</w:t>
+      </w:r>
+      <w:r>
+        <w:rPr>
+          <w:rFonts w:ascii="Arial" w:hAnsi="Arial" w:cs="Arial"/>
+          <w:sz w:val="22"/>
+          <w:szCs w:val="22"/>
+          <w:lang w:val="en-GB"/>
+        </w:rPr>
+        <w:t xml:space="preserve">king our discoveries with current literature to confirm results and uncover new insights. </w:t>
       </w:r>
     </w:p>
     <w:tbl>
@@ -3559,7 +3577,142 @@
           <w:szCs w:val="22"/>
           <w:lang w:val="en-GB"/>
         </w:rPr>
-        <w:t>We will be working entirely with computers thus this section is not applicable</w:t>
+        <w:t xml:space="preserve">No physical laboratory work is involved, so the health and safety </w:t>
+      </w:r>
+      <w:r>
+        <w:rPr>
+          <w:rFonts w:ascii="Arial" w:hAnsi="Arial" w:cs="Arial"/>
+          <w:sz w:val="22"/>
+          <w:szCs w:val="22"/>
+          <w:lang w:val="en-GB"/>
+        </w:rPr>
+        <w:t>risks</w:t>
+      </w:r>
+      <w:r>
+        <w:rPr>
+          <w:rFonts w:ascii="Arial" w:hAnsi="Arial" w:cs="Arial"/>
+          <w:sz w:val="22"/>
+          <w:szCs w:val="22"/>
+          <w:lang w:val="en-GB"/>
+        </w:rPr>
+        <w:t xml:space="preserve"> are minimal.</w:t>
+      </w:r>
+      <w:r>
+        <w:rPr>
+          <w:rFonts w:ascii="Arial" w:hAnsi="Arial" w:cs="Arial"/>
+          <w:sz w:val="22"/>
+          <w:szCs w:val="22"/>
+          <w:lang w:val="en-GB"/>
+        </w:rPr>
+        <w:t xml:space="preserve"> </w:t>
+      </w:r>
+      <w:r>
+        <w:rPr>
+          <w:rFonts w:ascii="Arial" w:hAnsi="Arial" w:cs="Arial"/>
+          <w:sz w:val="22"/>
+          <w:szCs w:val="22"/>
+          <w:lang w:val="en-GB"/>
+        </w:rPr>
+        <w:t>Since this project primarily involves</w:t>
+      </w:r>
+      <w:r>
+        <w:rPr>
+          <w:rFonts w:ascii="Arial" w:hAnsi="Arial" w:cs="Arial"/>
+          <w:sz w:val="22"/>
+          <w:szCs w:val="22"/>
+          <w:lang w:val="en-GB"/>
+        </w:rPr>
+        <w:t xml:space="preserve"> extensive computer work, it is essential to maintain proper ergonomics</w:t>
+      </w:r>
+      <w:r>
+        <w:rPr>
+          <w:rFonts w:ascii="Arial" w:hAnsi="Arial" w:cs="Arial"/>
+          <w:sz w:val="22"/>
+          <w:szCs w:val="22"/>
+          <w:lang w:val="en-GB"/>
+        </w:rPr>
+        <w:t xml:space="preserve"> to ensure health and safety. Sitting in an appropriate </w:t>
+      </w:r>
+      <w:r>
+        <w:rPr>
+          <w:rFonts w:ascii="Arial" w:hAnsi="Arial" w:cs="Arial"/>
+          <w:sz w:val="22"/>
+          <w:szCs w:val="22"/>
+          <w:lang w:val="en-GB"/>
+        </w:rPr>
+        <w:t xml:space="preserve">posture with a good chair and desk setup can help prevent back and neck pain. Screen brightness should be adjusted to a comfortable level to reduce eye strain, and regular </w:t>
+      </w:r>
+      <w:r>
+        <w:rPr>
+          <w:rFonts w:ascii="Arial" w:hAnsi="Arial" w:cs="Arial"/>
+          <w:sz w:val="22"/>
+          <w:szCs w:val="22"/>
+          <w:lang w:val="en-GB"/>
+        </w:rPr>
+        <w:t>breaks</w:t>
+      </w:r>
+      <w:r>
+        <w:rPr>
+          <w:rFonts w:ascii="Arial" w:hAnsi="Arial" w:cs="Arial"/>
+          <w:sz w:val="22"/>
+          <w:szCs w:val="22"/>
+          <w:lang w:val="en-GB"/>
+        </w:rPr>
+        <w:t xml:space="preserve"> should be taken to prevent </w:t>
+      </w:r>
+      <w:r>
+        <w:rPr>
+          <w:rFonts w:ascii="Arial" w:hAnsi="Arial" w:cs="Arial"/>
+          <w:sz w:val="22"/>
+          <w:szCs w:val="22"/>
+          <w:lang w:val="en-GB"/>
+        </w:rPr>
+        <w:t>s</w:t>
+      </w:r>
+      <w:r>
+        <w:rPr>
+          <w:rFonts w:ascii="Arial" w:hAnsi="Arial" w:cs="Arial"/>
+          <w:sz w:val="22"/>
+          <w:szCs w:val="22"/>
+          <w:lang w:val="en-GB"/>
+        </w:rPr>
+        <w:t>keletal discomfort and fatigue. Additionally</w:t>
+      </w:r>
+      <w:r>
+        <w:rPr>
+          <w:rFonts w:ascii="Arial" w:hAnsi="Arial" w:cs="Arial"/>
+          <w:sz w:val="22"/>
+          <w:szCs w:val="22"/>
+          <w:lang w:val="en-GB"/>
+        </w:rPr>
+        <w:t xml:space="preserve">, proper positioning of your laptop is crucial to avoid strain injuries. </w:t>
+      </w:r>
+      <w:r>
+        <w:rPr>
+          <w:rFonts w:ascii="Arial" w:hAnsi="Arial" w:cs="Arial"/>
+          <w:sz w:val="22"/>
+          <w:szCs w:val="22"/>
+          <w:lang w:val="en-GB"/>
+        </w:rPr>
+        <w:t xml:space="preserve">To promote circulation and overall well-being, stretching exercises and short walks are recommended throughout the workday. </w:t>
+      </w:r>
+      <w:r>
+        <w:rPr>
+          <w:rFonts w:ascii="Arial" w:hAnsi="Arial" w:cs="Arial"/>
+          <w:sz w:val="22"/>
+          <w:szCs w:val="22"/>
+          <w:lang w:val="en-GB"/>
+        </w:rPr>
+        <w:br/>
+      </w:r>
+      <w:r>
+        <w:rPr>
+          <w:rFonts w:ascii="Arial" w:hAnsi="Arial" w:cs="Arial"/>
+          <w:sz w:val="22"/>
+          <w:szCs w:val="22"/>
+          <w:lang w:val="en-GB"/>
+        </w:rPr>
+        <w:t xml:space="preserve">Ensuring the secure handling of computational data is vital to prevent accidental loss or corruption. </w:t>
       </w:r>
     </w:p>
     <w:tbl>
@@ -3846,7 +3999,6 @@
         <w:rPr>
           <w:rFonts w:ascii="Arial" w:hAnsi="Arial" w:cs="Arial"/>
         </w:rPr>
-        <w:lastRenderedPageBreak/>
         <w:t>Create a DESeq2 dataset in R to create a statistical model</w:t>
       </w:r>
     </w:p>
@@ -4231,7 +4383,7 @@
         </w:trPr>
         <w:tc>
           <w:tcPr>
-            <w:tcW w:w="9970" w:type="dxa"/>
+            <w:tcW w:w="9891" w:type="dxa"/>
             <w:shd w:val="clear" w:color="auto" w:fill="E6E6E6"/>
             <w:vAlign w:val="center"/>
           </w:tcPr>
@@ -4281,11 +4433,56 @@
     </w:tbl>
     <w:p>
       <w:pPr>
+        <w:pStyle w:val="Lijstalinea"/>
+        <w:numPr>
+          <w:ilvl w:val="0"/>
+          <w:numId w:val="34"/>
+        </w:numPr>
+        <w:jc w:val="both"/>
+        <w:rPr>
+          <w:rFonts w:ascii="Arial" w:hAnsi="Arial" w:cs="Arial"/>
+          <w:bCs/>
+          <w:lang w:val="nl-NL"/>
+        </w:rPr>
+      </w:pPr>
+      <w:r>
+        <w:rPr>
+          <w:rFonts w:ascii="Arial" w:hAnsi="Arial" w:cs="Arial"/>
+          <w:bCs/>
+          <w:lang w:val="en-GB"/>
+        </w:rPr>
+        <w:t xml:space="preserve">Herbst, R. S., Morgensztern, D., &amp; Boshoff, C. (2018). The biology and management of non-small cell lung cancer. </w:t>
+      </w:r>
+      <w:r>
+        <w:rPr>
+          <w:rFonts w:ascii="Arial" w:hAnsi="Arial" w:cs="Arial"/>
+          <w:bCs/>
+          <w:i/>
+          <w:iCs/>
+          <w:lang w:val="nl-NL"/>
+        </w:rPr>
+        <w:t>Nature</w:t>
+      </w:r>
+      <w:r>
+        <w:rPr>
+          <w:rFonts w:ascii="Arial" w:hAnsi="Arial" w:cs="Arial"/>
+          <w:bCs/>
+          <w:lang w:val="nl-NL"/>
+        </w:rPr>
+        <w:t>, 553(7689), 446-454.</w:t>
+      </w:r>
+    </w:p>
+    <w:p>
+      <w:pPr>
+        <w:numPr>
+          <w:ilvl w:val="0"/>
+          <w:numId w:val="34"/>
+        </w:numPr>
         <w:spacing w:line="276" w:lineRule="auto"/>
         <w:jc w:val="both"/>
         <w:rPr>
           <w:rFonts w:ascii="Arial" w:hAnsi="Arial" w:cs="Arial"/>
-          <w:color w:val="FF0000"/>
+          <w:bCs/>
           <w:sz w:val="22"/>
           <w:szCs w:val="22"/>
           <w:lang w:val="en-GB"/>
@@ -4294,32 +4491,44 @@
       <w:r>
         <w:rPr>
           <w:rFonts w:ascii="Arial" w:hAnsi="Arial" w:cs="Arial"/>
-          <w:color w:val="FF0000"/>
+          <w:bCs/>
+          <w:sz w:val="22"/>
+          <w:szCs w:val="22"/>
+          <w:lang w:val="nl-NL"/>
+        </w:rPr>
+        <w:t xml:space="preserve">Siegel, R. L., Miller, K. D., &amp; Jemal, A. (2021). </w:t>
+      </w:r>
+      <w:r>
+        <w:rPr>
+          <w:rFonts w:ascii="Arial" w:hAnsi="Arial" w:cs="Arial"/>
+          <w:bCs/>
           <w:sz w:val="22"/>
           <w:szCs w:val="22"/>
           <w:lang w:val="en-GB"/>
         </w:rPr>
-        <w:t xml:space="preserve">Indicate any literature if needed, or reference to other documents needed to understand / complement this </w:t>
+        <w:t xml:space="preserve">Cancer statistics, 2021. </w:t>
       </w:r>
       <w:r>
         <w:rPr>
           <w:rFonts w:ascii="Arial" w:hAnsi="Arial" w:cs="Arial"/>
-          <w:color w:val="FF0000"/>
+          <w:bCs/>
+          <w:i/>
+          <w:iCs/>
           <w:sz w:val="22"/>
           <w:szCs w:val="22"/>
           <w:lang w:val="en-GB"/>
         </w:rPr>
-        <w:t>protocol</w:t>
+        <w:t>CA: A Cancer Journal for Clinicians</w:t>
       </w:r>
       <w:r>
         <w:rPr>
           <w:rFonts w:ascii="Arial" w:hAnsi="Arial" w:cs="Arial"/>
-          <w:color w:val="FF0000"/>
+          <w:bCs/>
           <w:sz w:val="22"/>
           <w:szCs w:val="22"/>
           <w:lang w:val="en-GB"/>
         </w:rPr>
-        <w:t>. That includes scientific papers, websites, databases or books.</w:t>
+        <w:t>, 71(1), 7-33.</w:t>
       </w:r>
     </w:p>
     <w:p>
@@ -7209,6 +7418,155 @@
     </w:lvl>
   </w:abstractNum>
   <w:abstractNum w:abstractNumId="27" w15:restartNumberingAfterBreak="0">
+    <w:nsid w:val="68031231"/>
+    <w:multiLevelType w:val="multilevel"/>
+    <w:tmpl w:val="F34EB246"/>
+    <w:lvl w:ilvl="0">
+      <w:start w:val="1"/>
+      <w:numFmt w:val="decimal"/>
+      <w:lvlText w:val="%1."/>
+      <w:lvlJc w:val="left"/>
+      <w:pPr>
+        <w:tabs>
+          <w:tab w:val="num" w:pos="720"/>
+        </w:tabs>
+        <w:ind w:left="720" w:hanging="360"/>
+      </w:pPr>
+      <w:rPr>
+        <w:rFonts w:ascii="Arial" w:eastAsia="Times New Roman" w:hAnsi="Arial" w:cs="Arial"/>
+        <w:sz w:val="20"/>
+      </w:rPr>
+    </w:lvl>
+    <w:lvl w:ilvl="1" w:tentative="1">
+      <w:start w:val="1"/>
+      <w:numFmt w:val="bullet"/>
+      <w:lvlText w:val="o"/>
+      <w:lvlJc w:val="left"/>
+      <w:pPr>
+        <w:tabs>
+          <w:tab w:val="num" w:pos="1440"/>
+        </w:tabs>
+        <w:ind w:left="1440" w:hanging="360"/>
+      </w:pPr>
+      <w:rPr>
+        <w:rFonts w:ascii="Courier New" w:hAnsi="Courier New" w:hint="default"/>
+        <w:sz w:val="20"/>
+      </w:rPr>
+    </w:lvl>
+    <w:lvl w:ilvl="2" w:tentative="1">
+      <w:start w:val="1"/>
+      <w:numFmt w:val="bullet"/>
+      <w:lvlText w:val=""/>
+      <w:lvlJc w:val="left"/>
+      <w:pPr>
+        <w:tabs>
+          <w:tab w:val="num" w:pos="2160"/>
+        </w:tabs>
+        <w:ind w:left="2160" w:hanging="360"/>
+      </w:pPr>
+      <w:rPr>
+        <w:rFonts w:ascii="Wingdings" w:hAnsi="Wingdings" w:hint="default"/>
+        <w:sz w:val="20"/>
+      </w:rPr>
+    </w:lvl>
+    <w:lvl w:ilvl="3" w:tentative="1">
+      <w:start w:val="1"/>
+      <w:numFmt w:val="bullet"/>
+      <w:lvlText w:val=""/>
+      <w:lvlJc w:val="left"/>
+      <w:pPr>
+        <w:tabs>
+          <w:tab w:val="num" w:pos="2880"/>
+        </w:tabs>
+        <w:ind w:left="2880" w:hanging="360"/>
+      </w:pPr>
+      <w:rPr>
+        <w:rFonts w:ascii="Wingdings" w:hAnsi="Wingdings" w:hint="default"/>
+        <w:sz w:val="20"/>
+      </w:rPr>
+    </w:lvl>
+    <w:lvl w:ilvl="4" w:tentative="1">
+      <w:start w:val="1"/>
+      <w:numFmt w:val="bullet"/>
+      <w:lvlText w:val=""/>
+      <w:lvlJc w:val="left"/>
+      <w:pPr>
+        <w:tabs>
+          <w:tab w:val="num" w:pos="3600"/>
+        </w:tabs>
+        <w:ind w:left="3600" w:hanging="360"/>
+      </w:pPr>
+      <w:rPr>
+        <w:rFonts w:ascii="Wingdings" w:hAnsi="Wingdings" w:hint="default"/>
+        <w:sz w:val="20"/>
+      </w:rPr>
+    </w:lvl>
+    <w:lvl w:ilvl="5" w:tentative="1">
+      <w:start w:val="1"/>
+      <w:numFmt w:val="bullet"/>
+      <w:lvlText w:val=""/>
+      <w:lvlJc w:val="left"/>
+      <w:pPr>
+        <w:tabs>
+          <w:tab w:val="num" w:pos="4320"/>
+        </w:tabs>
+        <w:ind w:left="4320" w:hanging="360"/>
+      </w:pPr>
+      <w:rPr>
+        <w:rFonts w:ascii="Wingdings" w:hAnsi="Wingdings" w:hint="default"/>
+        <w:sz w:val="20"/>
+      </w:rPr>
+    </w:lvl>
+    <w:lvl w:ilvl="6" w:tentative="1">
+      <w:start w:val="1"/>
+      <w:numFmt w:val="bullet"/>
+      <w:lvlText w:val=""/>
+      <w:lvlJc w:val="left"/>
+      <w:pPr>
+        <w:tabs>
+          <w:tab w:val="num" w:pos="5040"/>
+        </w:tabs>
+        <w:ind w:left="5040" w:hanging="360"/>
+      </w:pPr>
+      <w:rPr>
+        <w:rFonts w:ascii="Wingdings" w:hAnsi="Wingdings" w:hint="default"/>
+        <w:sz w:val="20"/>
+      </w:rPr>
+    </w:lvl>
+    <w:lvl w:ilvl="7" w:tentative="1">
+      <w:start w:val="1"/>
+      <w:numFmt w:val="bullet"/>
+      <w:lvlText w:val=""/>
+      <w:lvlJc w:val="left"/>
+      <w:pPr>
+        <w:tabs>
+          <w:tab w:val="num" w:pos="5760"/>
+        </w:tabs>
+        <w:ind w:left="5760" w:hanging="360"/>
+      </w:pPr>
+      <w:rPr>
+        <w:rFonts w:ascii="Wingdings" w:hAnsi="Wingdings" w:hint="default"/>
+        <w:sz w:val="20"/>
+      </w:rPr>
+    </w:lvl>
+    <w:lvl w:ilvl="8" w:tentative="1">
+      <w:start w:val="1"/>
+      <w:numFmt w:val="bullet"/>
+      <w:lvlText w:val=""/>
+      <w:lvlJc w:val="left"/>
+      <w:pPr>
+        <w:tabs>
+          <w:tab w:val="num" w:pos="6480"/>
+        </w:tabs>
+        <w:ind w:left="6480" w:hanging="360"/>
+      </w:pPr>
+      <w:rPr>
+        <w:rFonts w:ascii="Wingdings" w:hAnsi="Wingdings" w:hint="default"/>
+        <w:sz w:val="20"/>
+      </w:rPr>
+    </w:lvl>
+  </w:abstractNum>
+  <w:abstractNum w:abstractNumId="28" w15:restartNumberingAfterBreak="0">
     <w:nsid w:val="6836263C"/>
     <w:multiLevelType w:val="singleLevel"/>
     <w:tmpl w:val="1EFC103E"/>
@@ -7231,7 +7589,7 @@
       </w:rPr>
     </w:lvl>
   </w:abstractNum>
-  <w:abstractNum w:abstractNumId="28" w15:restartNumberingAfterBreak="0">
+  <w:abstractNum w:abstractNumId="29" w15:restartNumberingAfterBreak="0">
     <w:nsid w:val="69CC7E28"/>
     <w:multiLevelType w:val="hybridMultilevel"/>
     <w:tmpl w:val="43EE64BA"/>
@@ -7347,7 +7705,7 @@
       </w:pPr>
     </w:lvl>
   </w:abstractNum>
-  <w:abstractNum w:abstractNumId="29" w15:restartNumberingAfterBreak="0">
+  <w:abstractNum w:abstractNumId="30" w15:restartNumberingAfterBreak="0">
     <w:nsid w:val="714002F1"/>
     <w:multiLevelType w:val="singleLevel"/>
     <w:tmpl w:val="7528EBE8"/>
@@ -7367,7 +7725,7 @@
       </w:rPr>
     </w:lvl>
   </w:abstractNum>
-  <w:abstractNum w:abstractNumId="30" w15:restartNumberingAfterBreak="0">
+  <w:abstractNum w:abstractNumId="31" w15:restartNumberingAfterBreak="0">
     <w:nsid w:val="76980440"/>
     <w:multiLevelType w:val="singleLevel"/>
     <w:tmpl w:val="0464CA92"/>
@@ -7390,7 +7748,7 @@
       </w:rPr>
     </w:lvl>
   </w:abstractNum>
-  <w:abstractNum w:abstractNumId="31" w15:restartNumberingAfterBreak="0">
+  <w:abstractNum w:abstractNumId="32" w15:restartNumberingAfterBreak="0">
     <w:nsid w:val="797550EE"/>
     <w:multiLevelType w:val="singleLevel"/>
     <w:tmpl w:val="7528EBE8"/>
@@ -7410,7 +7768,7 @@
       </w:rPr>
     </w:lvl>
   </w:abstractNum>
-  <w:abstractNum w:abstractNumId="32" w15:restartNumberingAfterBreak="0">
+  <w:abstractNum w:abstractNumId="33" w15:restartNumberingAfterBreak="0">
     <w:nsid w:val="7DC25177"/>
     <w:multiLevelType w:val="singleLevel"/>
     <w:tmpl w:val="7528EBE8"/>
@@ -7452,19 +7810,19 @@
     <w:abstractNumId w:val="12"/>
   </w:num>
   <w:num w:numId="8" w16cid:durableId="668749715">
-    <w:abstractNumId w:val="30"/>
+    <w:abstractNumId w:val="31"/>
   </w:num>
   <w:num w:numId="9" w16cid:durableId="1392803637">
-    <w:abstractNumId w:val="27"/>
+    <w:abstractNumId w:val="28"/>
   </w:num>
   <w:num w:numId="10" w16cid:durableId="1898320034">
     <w:abstractNumId w:val="6"/>
   </w:num>
   <w:num w:numId="11" w16cid:durableId="1781486041">
-    <w:abstractNumId w:val="29"/>
+    <w:abstractNumId w:val="30"/>
   </w:num>
   <w:num w:numId="12" w16cid:durableId="986402468">
-    <w:abstractNumId w:val="31"/>
+    <w:abstractNumId w:val="32"/>
   </w:num>
   <w:num w:numId="13" w16cid:durableId="1036468838">
     <w:abstractNumId w:val="8"/>
@@ -7482,7 +7840,7 @@
     <w:abstractNumId w:val="18"/>
   </w:num>
   <w:num w:numId="18" w16cid:durableId="2099708792">
-    <w:abstractNumId w:val="32"/>
+    <w:abstractNumId w:val="33"/>
   </w:num>
   <w:num w:numId="19" w16cid:durableId="1307471881">
     <w:abstractNumId w:val="5"/>
@@ -7503,7 +7861,7 @@
     <w:abstractNumId w:val="7"/>
   </w:num>
   <w:num w:numId="25" w16cid:durableId="1568491166">
-    <w:abstractNumId w:val="28"/>
+    <w:abstractNumId w:val="29"/>
   </w:num>
   <w:num w:numId="26" w16cid:durableId="271085319">
     <w:abstractNumId w:val="20"/>
@@ -7528,6 +7886,9 @@
   </w:num>
   <w:num w:numId="33" w16cid:durableId="809052663">
     <w:abstractNumId w:val="23"/>
+  </w:num>
+  <w:num w:numId="34" w16cid:durableId="782193561">
+    <w:abstractNumId w:val="27"/>
   </w:num>
 </w:numbering>
 </file>
@@ -8034,7 +8395,6 @@
   <w:style w:type="character" w:default="1" w:styleId="Standaardalinea-lettertype">
     <w:name w:val="Default Paragraph Font"/>
     <w:uiPriority w:val="1"/>
-    <w:semiHidden/>
     <w:unhideWhenUsed/>
   </w:style>
   <w:style w:type="table" w:default="1" w:styleId="Standaardtabel">
@@ -8253,6 +8613,13 @@
       <w:bCs/>
       <w:lang w:val="pt-PT" w:eastAsia="pt-PT"/>
     </w:rPr>
+  </w:style>
+  <w:style w:type="paragraph" w:styleId="Normaalweb">
+    <w:name w:val="Normal (Web)"/>
+    <w:basedOn w:val="Standaard"/>
+    <w:semiHidden/>
+    <w:unhideWhenUsed/>
+    <w:rsid w:val="00751DB2"/>
   </w:style>
 </w:styles>
 </file>

</xml_diff>